<commit_message>
vault backup: 2024-09-09 19:10:48
</commit_message>
<xml_diff>
--- a/Centennial/Term 1/COMP100 - Programming 1/assignment01.docx
+++ b/Centennial/Term 1/COMP100 - Programming 1/assignment01.docx
@@ -488,13 +488,6 @@
         </w:rPr>
         <w:t>Please note that the IPO chart should not contains numbers, even the calculations just items</w:t>
       </w:r>
-    </w:p>
-    <w:p>
-      <w:pPr>
-        <w:rPr>
-          <w:rStyle w:val="Strong"/>
-        </w:rPr>
-      </w:pPr>
     </w:p>
     <w:p>
       <w:pPr>
@@ -511,6 +504,70 @@
       </w:pPr>
       <w:r>
         <w:rPr>
+          <w:noProof/>
+          <w:lang w:val="en-US"/>
+        </w:rPr>
+        <mc:AlternateContent>
+          <mc:Choice Requires="wps">
+            <w:drawing>
+              <wp:anchor distT="0" distB="0" distL="114300" distR="114300" simplePos="0" relativeHeight="251659264" behindDoc="0" locked="0" layoutInCell="1" allowOverlap="1" wp14:anchorId="7D999983" wp14:editId="39311E26">
+                <wp:simplePos x="0" y="0"/>
+                <wp:positionH relativeFrom="margin">
+                  <wp:align>right</wp:align>
+                </wp:positionH>
+                <wp:positionV relativeFrom="paragraph">
+                  <wp:posOffset>441960</wp:posOffset>
+                </wp:positionV>
+                <wp:extent cx="6191250" cy="0"/>
+                <wp:effectExtent l="0" t="0" r="0" b="0"/>
+                <wp:wrapNone/>
+                <wp:docPr id="876061070" name="Straight Connector 1"/>
+                <wp:cNvGraphicFramePr/>
+                <a:graphic xmlns:a="http://schemas.openxmlformats.org/drawingml/2006/main">
+                  <a:graphicData uri="http://schemas.microsoft.com/office/word/2010/wordprocessingShape">
+                    <wps:wsp>
+                      <wps:cNvCnPr/>
+                      <wps:spPr>
+                        <a:xfrm>
+                          <a:off x="0" y="0"/>
+                          <a:ext cx="6191250" cy="0"/>
+                        </a:xfrm>
+                        <a:prstGeom prst="line">
+                          <a:avLst/>
+                        </a:prstGeom>
+                      </wps:spPr>
+                      <wps:style>
+                        <a:lnRef idx="1">
+                          <a:schemeClr val="accent1"/>
+                        </a:lnRef>
+                        <a:fillRef idx="0">
+                          <a:schemeClr val="accent1"/>
+                        </a:fillRef>
+                        <a:effectRef idx="0">
+                          <a:schemeClr val="accent1"/>
+                        </a:effectRef>
+                        <a:fontRef idx="minor">
+                          <a:schemeClr val="tx1"/>
+                        </a:fontRef>
+                      </wps:style>
+                      <wps:bodyPr/>
+                    </wps:wsp>
+                  </a:graphicData>
+                </a:graphic>
+              </wp:anchor>
+            </w:drawing>
+          </mc:Choice>
+          <mc:Fallback>
+            <w:pict>
+              <v:line w14:anchorId="386C62C0" id="Straight Connector 1" o:spid="_x0000_s1026" style="position:absolute;z-index:251659264;visibility:visible;mso-wrap-style:square;mso-wrap-distance-left:9pt;mso-wrap-distance-top:0;mso-wrap-distance-right:9pt;mso-wrap-distance-bottom:0;mso-position-horizontal:right;mso-position-horizontal-relative:margin;mso-position-vertical:absolute;mso-position-vertical-relative:text" from="436.3pt,34.8pt" to="923.8pt,34.8pt" o:gfxdata="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" strokecolor="#4579b8 [3044]">
+                <w10:wrap anchorx="margin"/>
+              </v:line>
+            </w:pict>
+          </mc:Fallback>
+        </mc:AlternateContent>
+      </w:r>
+      <w:r>
+        <w:rPr>
           <w:lang w:val="en-US"/>
         </w:rPr>
         <w:t xml:space="preserve">Acme Builder’s Inc. has worked out that the wiring of an average house requires 45m of </w:t>
@@ -525,21 +582,7 @@
         <w:rPr>
           <w:lang w:val="en-US"/>
         </w:rPr>
-        <w:t xml:space="preserve"> wire. If a contractor </w:t>
-      </w:r>
-      <w:proofErr w:type="gramStart"/>
-      <w:r>
-        <w:rPr>
-          <w:lang w:val="en-US"/>
-        </w:rPr>
-        <w:t>has to</w:t>
-      </w:r>
-      <w:proofErr w:type="gramEnd"/>
-      <w:r>
-        <w:rPr>
-          <w:lang w:val="en-US"/>
-        </w:rPr>
-        <w:t xml:space="preserve"> wire 5 houses, what length of wire will be need</w:t>
+        <w:t xml:space="preserve"> wire. If a contractor has to wire 5 houses, what length of wire will be need</w:t>
       </w:r>
       <w:r>
         <w:rPr>
@@ -564,23 +607,156 @@
           <w:lang w:val="en-US"/>
         </w:rPr>
         <w:br/>
-        <w:t>Question: How much wire is needed to wire 5 houses?</w:t>
-      </w:r>
-    </w:p>
-    <w:p>
-      <w:pPr>
-        <w:pStyle w:val="ListParagraph"/>
-        <w:ind w:left="425"/>
-        <w:contextualSpacing w:val="0"/>
-        <w:rPr>
-          <w:lang w:val="en-US"/>
-        </w:rPr>
-      </w:pPr>
-      <w:r>
-        <w:rPr>
-          <w:lang w:val="en-US"/>
-        </w:rPr>
-        <w:t>Assuming: 14AWG wire is the only type of wire needed.</w:t>
+      </w:r>
+      <w:r>
+        <w:rPr>
+          <w:b/>
+          <w:bCs/>
+          <w:lang w:val="en-US"/>
+        </w:rPr>
+        <w:t>Question:</w:t>
+      </w:r>
+      <w:r>
+        <w:rPr>
+          <w:lang w:val="en-US"/>
+        </w:rPr>
+        <w:t xml:space="preserve"> How much wire is needed to wire 5 houses?</w:t>
+      </w:r>
+      <w:r>
+        <w:rPr>
+          <w:lang w:val="en-US"/>
+        </w:rPr>
+        <w:br/>
+      </w:r>
+      <w:r>
+        <w:rPr>
+          <w:b/>
+          <w:bCs/>
+          <w:lang w:val="en-US"/>
+        </w:rPr>
+        <w:t>Output</w:t>
+      </w:r>
+      <w:r>
+        <w:rPr>
+          <w:b/>
+          <w:bCs/>
+          <w:lang w:val="en-US"/>
+        </w:rPr>
+        <w:t>(s)</w:t>
+      </w:r>
+      <w:r>
+        <w:rPr>
+          <w:b/>
+          <w:bCs/>
+          <w:lang w:val="en-US"/>
+        </w:rPr>
+        <w:t>:</w:t>
+      </w:r>
+      <w:r>
+        <w:rPr>
+          <w:lang w:val="en-US"/>
+        </w:rPr>
+        <w:t xml:space="preserve"> Total length of wire for all houses</w:t>
+      </w:r>
+      <w:r>
+        <w:rPr>
+          <w:lang w:val="en-US"/>
+        </w:rPr>
+        <w:br/>
+      </w:r>
+      <w:r>
+        <w:rPr>
+          <w:b/>
+          <w:bCs/>
+          <w:lang w:val="en-US"/>
+        </w:rPr>
+        <w:t>Input</w:t>
+      </w:r>
+      <w:r>
+        <w:rPr>
+          <w:b/>
+          <w:bCs/>
+          <w:lang w:val="en-US"/>
+        </w:rPr>
+        <w:t>(s)</w:t>
+      </w:r>
+      <w:r>
+        <w:rPr>
+          <w:b/>
+          <w:bCs/>
+          <w:lang w:val="en-US"/>
+        </w:rPr>
+        <w:t>:</w:t>
+      </w:r>
+      <w:r>
+        <w:rPr>
+          <w:lang w:val="en-US"/>
+        </w:rPr>
+        <w:t xml:space="preserve"> Number of Houses, Length of wire needed per house</w:t>
+      </w:r>
+      <w:r>
+        <w:rPr>
+          <w:lang w:val="en-US"/>
+        </w:rPr>
+        <w:br/>
+      </w:r>
+      <w:r>
+        <w:rPr>
+          <w:b/>
+          <w:bCs/>
+          <w:lang w:val="en-US"/>
+        </w:rPr>
+        <w:t>Sample Calculation:</w:t>
+      </w:r>
+      <w:r>
+        <w:rPr>
+          <w:lang w:val="en-US"/>
+        </w:rPr>
+        <w:t xml:space="preserve"> Number of Houses (5) x </w:t>
+      </w:r>
+      <w:r>
+        <w:rPr>
+          <w:lang w:val="en-US"/>
+        </w:rPr>
+        <w:t xml:space="preserve">Length of wire needed per house (45m) </w:t>
+      </w:r>
+      <w:r>
+        <w:rPr>
+          <w:lang w:val="en-US"/>
+        </w:rPr>
+        <w:t>= Total Length of wire needed for all houses (225m)</w:t>
+      </w:r>
+      <w:r>
+        <w:rPr>
+          <w:lang w:val="en-US"/>
+        </w:rPr>
+        <w:t xml:space="preserve"> </w:t>
+      </w:r>
+      <w:r>
+        <w:rPr>
+          <w:lang w:val="en-US"/>
+        </w:rPr>
+        <w:br/>
+      </w:r>
+      <w:r>
+        <w:rPr>
+          <w:b/>
+          <w:bCs/>
+          <w:lang w:val="en-US"/>
+        </w:rPr>
+        <w:t>Assuming:</w:t>
+      </w:r>
+      <w:r>
+        <w:rPr>
+          <w:lang w:val="en-US"/>
+        </w:rPr>
+        <w:t xml:space="preserve"> 14AWG wire is the only type of wire needed.</w:t>
+      </w:r>
+      <w:r>
+        <w:rPr>
+          <w:lang w:val="en-US"/>
+        </w:rPr>
+        <w:t xml:space="preserve"> The houses average out to require 45m of wire.</w:t>
       </w:r>
     </w:p>
     <w:tbl>
@@ -592,8 +768,8 @@
       </w:tblPr>
       <w:tblGrid>
         <w:gridCol w:w="2540"/>
-        <w:gridCol w:w="3240"/>
-        <w:gridCol w:w="3757"/>
+        <w:gridCol w:w="3510"/>
+        <w:gridCol w:w="3487"/>
       </w:tblGrid>
       <w:tr>
         <w:tc>
@@ -658,7 +834,7 @@
         </w:tc>
         <w:tc>
           <w:tcPr>
-            <w:tcW w:w="3240" w:type="dxa"/>
+            <w:tcW w:w="3510" w:type="dxa"/>
           </w:tcPr>
           <w:p>
             <w:pPr>
@@ -687,7 +863,7 @@
         </w:tc>
         <w:tc>
           <w:tcPr>
-            <w:tcW w:w="3757" w:type="dxa"/>
+            <w:tcW w:w="3487" w:type="dxa"/>
           </w:tcPr>
           <w:p>
             <w:pPr>
@@ -733,13 +909,34 @@
               <w:rPr>
                 <w:lang w:val="en-US"/>
               </w:rPr>
-              <w:t>Number of Houses</w:t>
+              <w:t>Wire Length</w:t>
+            </w:r>
+            <w:r>
+              <w:rPr>
+                <w:lang w:val="en-US"/>
+              </w:rPr>
+              <w:t xml:space="preserve"> Per House</w:t>
             </w:r>
           </w:p>
         </w:tc>
         <w:tc>
           <w:tcPr>
-            <w:tcW w:w="3240" w:type="dxa"/>
+            <w:tcW w:w="3510" w:type="dxa"/>
+          </w:tcPr>
+          <w:p>
+            <w:pPr>
+              <w:pStyle w:val="ListParagraph"/>
+              <w:ind w:left="0"/>
+              <w:contextualSpacing w:val="0"/>
+              <w:rPr>
+                <w:lang w:val="en-US"/>
+              </w:rPr>
+            </w:pPr>
+          </w:p>
+        </w:tc>
+        <w:tc>
+          <w:tcPr>
+            <w:tcW w:w="3487" w:type="dxa"/>
           </w:tcPr>
           <w:p>
             <w:pPr>
@@ -754,28 +951,19 @@
               <w:rPr>
                 <w:lang w:val="en-US"/>
               </w:rPr>
-              <w:t xml:space="preserve">Processing Items: </w:t>
+              <w:t>Total length of wire</w:t>
             </w:r>
-          </w:p>
-        </w:tc>
-        <w:tc>
-          <w:tcPr>
-            <w:tcW w:w="3757" w:type="dxa"/>
-          </w:tcPr>
-          <w:p>
-            <w:pPr>
-              <w:pStyle w:val="ListParagraph"/>
-              <w:ind w:left="0"/>
-              <w:contextualSpacing w:val="0"/>
-              <w:rPr>
-                <w:lang w:val="en-US"/>
-              </w:rPr>
-            </w:pPr>
             <w:r>
               <w:rPr>
                 <w:lang w:val="en-US"/>
               </w:rPr>
-              <w:t>Total length of wire for all houses</w:t>
+              <w:t xml:space="preserve"> needed</w:t>
+            </w:r>
+            <w:r>
+              <w:rPr>
+                <w:lang w:val="en-US"/>
+              </w:rPr>
+              <w:t xml:space="preserve"> for all houses</w:t>
             </w:r>
           </w:p>
         </w:tc>
@@ -798,13 +986,13 @@
               <w:rPr>
                 <w:lang w:val="en-US"/>
               </w:rPr>
-              <w:t>Wire Length</w:t>
+              <w:t>Number of Houses</w:t>
             </w:r>
           </w:p>
         </w:tc>
         <w:tc>
           <w:tcPr>
-            <w:tcW w:w="3240" w:type="dxa"/>
+            <w:tcW w:w="3510" w:type="dxa"/>
           </w:tcPr>
           <w:p>
             <w:pPr>
@@ -821,11 +1009,114 @@
               </w:rPr>
               <w:t>Algorithm:</w:t>
             </w:r>
+            <w:r>
+              <w:rPr>
+                <w:lang w:val="en-US"/>
+              </w:rPr>
+              <w:br/>
+              <w:t xml:space="preserve">Enter the wire length </w:t>
+            </w:r>
+            <w:r>
+              <w:rPr>
+                <w:lang w:val="en-US"/>
+              </w:rPr>
+              <w:t>per</w:t>
+            </w:r>
+            <w:r>
+              <w:rPr>
+                <w:lang w:val="en-US"/>
+              </w:rPr>
+              <w:t xml:space="preserve"> house</w:t>
+            </w:r>
+            <w:r>
+              <w:rPr>
+                <w:lang w:val="en-US"/>
+              </w:rPr>
+              <w:t xml:space="preserve"> and number of houses</w:t>
+            </w:r>
+            <w:r>
+              <w:rPr>
+                <w:lang w:val="en-US"/>
+              </w:rPr>
+              <w:br/>
+            </w:r>
+          </w:p>
+          <w:p>
+            <w:pPr>
+              <w:pStyle w:val="ListParagraph"/>
+              <w:ind w:left="0"/>
+              <w:contextualSpacing w:val="0"/>
+              <w:rPr>
+                <w:lang w:val="en-US"/>
+              </w:rPr>
+            </w:pPr>
+            <w:r>
+              <w:rPr>
+                <w:lang w:val="en-US"/>
+              </w:rPr>
+              <w:t xml:space="preserve">Calculate the total length of wire needed for all houses by multiplying </w:t>
+            </w:r>
+            <w:r>
+              <w:rPr>
+                <w:lang w:val="en-US"/>
+              </w:rPr>
+              <w:lastRenderedPageBreak/>
+              <w:t>wire length per house by number of houses</w:t>
+            </w:r>
+          </w:p>
+          <w:p>
+            <w:pPr>
+              <w:pStyle w:val="ListParagraph"/>
+              <w:ind w:left="0"/>
+              <w:contextualSpacing w:val="0"/>
+              <w:rPr>
+                <w:lang w:val="en-US"/>
+              </w:rPr>
+            </w:pPr>
+          </w:p>
+          <w:p>
+            <w:pPr>
+              <w:pStyle w:val="ListParagraph"/>
+              <w:ind w:left="0"/>
+              <w:contextualSpacing w:val="0"/>
+              <w:rPr>
+                <w:lang w:val="en-US"/>
+              </w:rPr>
+            </w:pPr>
+            <w:r>
+              <w:rPr>
+                <w:lang w:val="en-US"/>
+              </w:rPr>
+              <w:t>Calculate the total length of wire needed for all houses by multiplying the wire length per house</w:t>
+            </w:r>
+          </w:p>
+          <w:p>
+            <w:pPr>
+              <w:pStyle w:val="ListParagraph"/>
+              <w:ind w:left="0"/>
+              <w:contextualSpacing w:val="0"/>
+              <w:rPr>
+                <w:lang w:val="en-US"/>
+              </w:rPr>
+            </w:pPr>
+            <w:r>
+              <w:rPr>
+                <w:lang w:val="en-US"/>
+              </w:rPr>
+              <w:br/>
+              <w:t>Display total length of wire needed for all houses</w:t>
+            </w:r>
+            <w:r>
+              <w:rPr>
+                <w:lang w:val="en-US"/>
+              </w:rPr>
+              <w:br/>
+            </w:r>
           </w:p>
         </w:tc>
         <w:tc>
           <w:tcPr>
-            <w:tcW w:w="3757" w:type="dxa"/>
+            <w:tcW w:w="3487" w:type="dxa"/>
           </w:tcPr>
           <w:p>
             <w:pPr>
@@ -862,6 +1153,70 @@
       </w:pPr>
       <w:r>
         <w:rPr>
+          <w:noProof/>
+          <w:lang w:val="en-US"/>
+        </w:rPr>
+        <mc:AlternateContent>
+          <mc:Choice Requires="wps">
+            <w:drawing>
+              <wp:anchor distT="0" distB="0" distL="114300" distR="114300" simplePos="0" relativeHeight="251661312" behindDoc="0" locked="0" layoutInCell="1" allowOverlap="1" wp14:anchorId="40EBE7A3" wp14:editId="230EE979">
+                <wp:simplePos x="0" y="0"/>
+                <wp:positionH relativeFrom="margin">
+                  <wp:align>right</wp:align>
+                </wp:positionH>
+                <wp:positionV relativeFrom="paragraph">
+                  <wp:posOffset>411480</wp:posOffset>
+                </wp:positionV>
+                <wp:extent cx="6191250" cy="0"/>
+                <wp:effectExtent l="0" t="0" r="0" b="0"/>
+                <wp:wrapNone/>
+                <wp:docPr id="423278791" name="Straight Connector 1"/>
+                <wp:cNvGraphicFramePr/>
+                <a:graphic xmlns:a="http://schemas.openxmlformats.org/drawingml/2006/main">
+                  <a:graphicData uri="http://schemas.microsoft.com/office/word/2010/wordprocessingShape">
+                    <wps:wsp>
+                      <wps:cNvCnPr/>
+                      <wps:spPr>
+                        <a:xfrm>
+                          <a:off x="0" y="0"/>
+                          <a:ext cx="6191250" cy="0"/>
+                        </a:xfrm>
+                        <a:prstGeom prst="line">
+                          <a:avLst/>
+                        </a:prstGeom>
+                      </wps:spPr>
+                      <wps:style>
+                        <a:lnRef idx="1">
+                          <a:schemeClr val="accent1"/>
+                        </a:lnRef>
+                        <a:fillRef idx="0">
+                          <a:schemeClr val="accent1"/>
+                        </a:fillRef>
+                        <a:effectRef idx="0">
+                          <a:schemeClr val="accent1"/>
+                        </a:effectRef>
+                        <a:fontRef idx="minor">
+                          <a:schemeClr val="tx1"/>
+                        </a:fontRef>
+                      </wps:style>
+                      <wps:bodyPr/>
+                    </wps:wsp>
+                  </a:graphicData>
+                </a:graphic>
+              </wp:anchor>
+            </w:drawing>
+          </mc:Choice>
+          <mc:Fallback>
+            <w:pict>
+              <v:line w14:anchorId="56E97933" id="Straight Connector 1" o:spid="_x0000_s1026" style="position:absolute;z-index:251661312;visibility:visible;mso-wrap-style:square;mso-wrap-distance-left:9pt;mso-wrap-distance-top:0;mso-wrap-distance-right:9pt;mso-wrap-distance-bottom:0;mso-position-horizontal:right;mso-position-horizontal-relative:margin;mso-position-vertical:absolute;mso-position-vertical-relative:text" from="436.3pt,32.4pt" to="923.8pt,32.4pt" o:gfxdata="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" strokecolor="#4579b8 [3044]">
+                <w10:wrap anchorx="margin"/>
+              </v:line>
+            </w:pict>
+          </mc:Fallback>
+        </mc:AlternateContent>
+      </w:r>
+      <w:r>
+        <w:rPr>
           <w:lang w:val="en-US"/>
         </w:rPr>
         <w:t>Burnaby Farms wants to estimate the cost of fertilizing their fields for the coming year. Each hectare of cultivated land requires 15kg and they intend to work 300 hectares</w:t>
@@ -871,6 +1226,76 @@
           <w:lang w:val="en-US"/>
         </w:rPr>
         <w:t>.</w:t>
+      </w:r>
+      <w:r>
+        <w:rPr>
+          <w:lang w:val="en-US"/>
+        </w:rPr>
+        <w:br/>
+      </w:r>
+      <w:r>
+        <w:rPr>
+          <w:lang w:val="en-US"/>
+        </w:rPr>
+        <w:br/>
+      </w:r>
+      <w:r>
+        <w:rPr>
+          <w:b/>
+          <w:bCs/>
+          <w:lang w:val="en-US"/>
+        </w:rPr>
+        <w:t xml:space="preserve">Question: </w:t>
+      </w:r>
+      <w:r>
+        <w:rPr>
+          <w:lang w:val="en-US"/>
+        </w:rPr>
+        <w:t>What is the estimated cost of fertilizing their fields for the coming year.</w:t>
+      </w:r>
+      <w:r>
+        <w:rPr>
+          <w:lang w:val="en-US"/>
+        </w:rPr>
+        <w:br/>
+      </w:r>
+      <w:r>
+        <w:rPr>
+          <w:b/>
+          <w:bCs/>
+          <w:lang w:val="en-US"/>
+        </w:rPr>
+        <w:t>Cannot be answered due to insufficient information.</w:t>
+      </w:r>
+      <w:r>
+        <w:rPr>
+          <w:lang w:val="en-US"/>
+        </w:rPr>
+        <w:t xml:space="preserve"> Specifically</w:t>
+      </w:r>
+      <w:r>
+        <w:rPr>
+          <w:lang w:val="en-US"/>
+        </w:rPr>
+        <w:t>,</w:t>
+      </w:r>
+      <w:r>
+        <w:rPr>
+          <w:lang w:val="en-US"/>
+        </w:rPr>
+        <w:t xml:space="preserve"> the cost of </w:t>
+      </w:r>
+      <w:r>
+        <w:rPr>
+          <w:lang w:val="en-US"/>
+        </w:rPr>
+        <w:t>fertilizer in weight.</w:t>
+      </w:r>
+      <w:r>
+        <w:rPr>
+          <w:lang w:val="en-US"/>
+        </w:rPr>
+        <w:br/>
       </w:r>
     </w:p>
     <w:p>
@@ -888,6 +1313,70 @@
       </w:pPr>
       <w:r>
         <w:rPr>
+          <w:noProof/>
+          <w:lang w:val="en-US"/>
+        </w:rPr>
+        <mc:AlternateContent>
+          <mc:Choice Requires="wps">
+            <w:drawing>
+              <wp:anchor distT="0" distB="0" distL="114300" distR="114300" simplePos="0" relativeHeight="251663360" behindDoc="0" locked="0" layoutInCell="1" allowOverlap="1" wp14:anchorId="5B029E1B" wp14:editId="14FC8771">
+                <wp:simplePos x="0" y="0"/>
+                <wp:positionH relativeFrom="margin">
+                  <wp:align>right</wp:align>
+                </wp:positionH>
+                <wp:positionV relativeFrom="paragraph">
+                  <wp:posOffset>588010</wp:posOffset>
+                </wp:positionV>
+                <wp:extent cx="6191250" cy="0"/>
+                <wp:effectExtent l="0" t="0" r="0" b="0"/>
+                <wp:wrapNone/>
+                <wp:docPr id="256040419" name="Straight Connector 1"/>
+                <wp:cNvGraphicFramePr/>
+                <a:graphic xmlns:a="http://schemas.openxmlformats.org/drawingml/2006/main">
+                  <a:graphicData uri="http://schemas.microsoft.com/office/word/2010/wordprocessingShape">
+                    <wps:wsp>
+                      <wps:cNvCnPr/>
+                      <wps:spPr>
+                        <a:xfrm>
+                          <a:off x="0" y="0"/>
+                          <a:ext cx="6191250" cy="0"/>
+                        </a:xfrm>
+                        <a:prstGeom prst="line">
+                          <a:avLst/>
+                        </a:prstGeom>
+                      </wps:spPr>
+                      <wps:style>
+                        <a:lnRef idx="1">
+                          <a:schemeClr val="accent1"/>
+                        </a:lnRef>
+                        <a:fillRef idx="0">
+                          <a:schemeClr val="accent1"/>
+                        </a:fillRef>
+                        <a:effectRef idx="0">
+                          <a:schemeClr val="accent1"/>
+                        </a:effectRef>
+                        <a:fontRef idx="minor">
+                          <a:schemeClr val="tx1"/>
+                        </a:fontRef>
+                      </wps:style>
+                      <wps:bodyPr/>
+                    </wps:wsp>
+                  </a:graphicData>
+                </a:graphic>
+              </wp:anchor>
+            </w:drawing>
+          </mc:Choice>
+          <mc:Fallback>
+            <w:pict>
+              <v:line w14:anchorId="38AA1D7C" id="Straight Connector 1" o:spid="_x0000_s1026" style="position:absolute;z-index:251663360;visibility:visible;mso-wrap-style:square;mso-wrap-distance-left:9pt;mso-wrap-distance-top:0;mso-wrap-distance-right:9pt;mso-wrap-distance-bottom:0;mso-position-horizontal:right;mso-position-horizontal-relative:margin;mso-position-vertical:absolute;mso-position-vertical-relative:text" from="436.3pt,46.3pt" to="923.8pt,46.3pt" o:gfxdata="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" strokecolor="#4579b8 [3044]">
+                <w10:wrap anchorx="margin"/>
+              </v:line>
+            </w:pict>
+          </mc:Fallback>
+        </mc:AlternateContent>
+      </w:r>
+      <w:r>
+        <w:rPr>
           <w:lang w:val="en-US"/>
         </w:rPr>
         <w:t xml:space="preserve">Cherry Entertainment Corp. is looking into the profitability of hosting MMA XXII at the Rogers Center. The sale of tickets, broadcasting rights and advertising will </w:t>
@@ -951,6 +1440,12 @@
           <w:lang w:val="en-US"/>
         </w:rPr>
         <w:t>Centre cost $800, 000?</w:t>
+      </w:r>
+      <w:r>
+        <w:rPr>
+          <w:lang w:val="en-US"/>
+        </w:rPr>
+        <w:br/>
       </w:r>
     </w:p>
     <w:p>
@@ -970,7 +1465,6 @@
         <w:rPr>
           <w:lang w:val="en-US"/>
         </w:rPr>
-        <w:lastRenderedPageBreak/>
         <w:t xml:space="preserve">Delta Airlines estimates that the fuel efficiency of a Boeing 747 </w:t>
       </w:r>
       <w:r>
@@ -1471,6 +1965,7 @@
         <w:rPr>
           <w:lang w:val="en-US"/>
         </w:rPr>
+        <w:lastRenderedPageBreak/>
         <w:t xml:space="preserve">Jake’s Towing Services works out of the Markham/Finch </w:t>
       </w:r>
       <w:r>

</xml_diff>

<commit_message>
vault backup: 2024-09-09 20:11:48
</commit_message>
<xml_diff>
--- a/Centennial/Term 1/COMP100 - Programming 1/assignment01.docx
+++ b/Centennial/Term 1/COMP100 - Programming 1/assignment01.docx
@@ -559,7 +559,7 @@
           </mc:Choice>
           <mc:Fallback>
             <w:pict>
-              <v:line w14:anchorId="386C62C0" id="Straight Connector 1" o:spid="_x0000_s1026" style="position:absolute;z-index:251659264;visibility:visible;mso-wrap-style:square;mso-wrap-distance-left:9pt;mso-wrap-distance-top:0;mso-wrap-distance-right:9pt;mso-wrap-distance-bottom:0;mso-position-horizontal:right;mso-position-horizontal-relative:margin;mso-position-vertical:absolute;mso-position-vertical-relative:text" from="436.3pt,34.8pt" to="923.8pt,34.8pt" o:gfxdata="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" strokecolor="#4579b8 [3044]">
+              <v:line w14:anchorId="19A83A35" id="Straight Connector 1" o:spid="_x0000_s1026" style="position:absolute;z-index:251659264;visibility:visible;mso-wrap-style:square;mso-wrap-distance-left:9pt;mso-wrap-distance-top:0;mso-wrap-distance-right:9pt;mso-wrap-distance-bottom:0;mso-position-horizontal:right;mso-position-horizontal-relative:margin;mso-position-vertical:absolute;mso-position-vertical-relative:text" from="436.3pt,34.8pt" to="923.8pt,34.8pt" o:gfxdata="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" strokecolor="#4579b8 [3044]">
                 <w10:wrap anchorx="margin"/>
               </v:line>
             </w:pict>
@@ -620,7 +620,19 @@
         <w:rPr>
           <w:lang w:val="en-US"/>
         </w:rPr>
-        <w:t xml:space="preserve"> How much wire is needed to wire 5 houses?</w:t>
+        <w:t xml:space="preserve"> How much wire is needed to wire 5 houses</w:t>
+      </w:r>
+      <w:r>
+        <w:rPr>
+          <w:lang w:val="en-US"/>
+        </w:rPr>
+        <w:t xml:space="preserve"> if one house requires 45m of wire</w:t>
+      </w:r>
+      <w:r>
+        <w:rPr>
+          <w:lang w:val="en-US"/>
+        </w:rPr>
+        <w:t>?</w:t>
       </w:r>
       <w:r>
         <w:rPr>
@@ -712,7 +724,19 @@
         <w:rPr>
           <w:lang w:val="en-US"/>
         </w:rPr>
-        <w:t xml:space="preserve"> Number of Houses (5) x </w:t>
+        <w:t xml:space="preserve"> Number of Houses (5) </w:t>
+      </w:r>
+      <w:r>
+        <w:rPr>
+          <w:lang w:val="en-US"/>
+        </w:rPr>
+        <w:t>X</w:t>
+      </w:r>
+      <w:r>
+        <w:rPr>
+          <w:lang w:val="en-US"/>
+        </w:rPr>
+        <w:t xml:space="preserve"> </w:t>
       </w:r>
       <w:r>
         <w:rPr>
@@ -1208,7 +1232,7 @@
           </mc:Choice>
           <mc:Fallback>
             <w:pict>
-              <v:line w14:anchorId="56E97933" id="Straight Connector 1" o:spid="_x0000_s1026" style="position:absolute;z-index:251661312;visibility:visible;mso-wrap-style:square;mso-wrap-distance-left:9pt;mso-wrap-distance-top:0;mso-wrap-distance-right:9pt;mso-wrap-distance-bottom:0;mso-position-horizontal:right;mso-position-horizontal-relative:margin;mso-position-vertical:absolute;mso-position-vertical-relative:text" from="436.3pt,32.4pt" to="923.8pt,32.4pt" o:gfxdata="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" strokecolor="#4579b8 [3044]">
+              <v:line w14:anchorId="3A07FF5F" id="Straight Connector 1" o:spid="_x0000_s1026" style="position:absolute;z-index:251661312;visibility:visible;mso-wrap-style:square;mso-wrap-distance-left:9pt;mso-wrap-distance-top:0;mso-wrap-distance-right:9pt;mso-wrap-distance-bottom:0;mso-position-horizontal:right;mso-position-horizontal-relative:margin;mso-position-vertical:absolute;mso-position-vertical-relative:text" from="436.3pt,32.4pt" to="923.8pt,32.4pt" o:gfxdata="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" strokecolor="#4579b8 [3044]">
                 <w10:wrap anchorx="margin"/>
               </v:line>
             </w:pict>
@@ -1368,7 +1392,7 @@
           </mc:Choice>
           <mc:Fallback>
             <w:pict>
-              <v:line w14:anchorId="38AA1D7C" id="Straight Connector 1" o:spid="_x0000_s1026" style="position:absolute;z-index:251663360;visibility:visible;mso-wrap-style:square;mso-wrap-distance-left:9pt;mso-wrap-distance-top:0;mso-wrap-distance-right:9pt;mso-wrap-distance-bottom:0;mso-position-horizontal:right;mso-position-horizontal-relative:margin;mso-position-vertical:absolute;mso-position-vertical-relative:text" from="436.3pt,46.3pt" to="923.8pt,46.3pt" o:gfxdata="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" strokecolor="#4579b8 [3044]">
+              <v:line w14:anchorId="752027B7" id="Straight Connector 1" o:spid="_x0000_s1026" style="position:absolute;z-index:251663360;visibility:visible;mso-wrap-style:square;mso-wrap-distance-left:9pt;mso-wrap-distance-top:0;mso-wrap-distance-right:9pt;mso-wrap-distance-bottom:0;mso-position-horizontal:right;mso-position-horizontal-relative:margin;mso-position-vertical:absolute;mso-position-vertical-relative:text" from="436.3pt,46.3pt" to="923.8pt,46.3pt" o:gfxdata="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" strokecolor="#4579b8 [3044]">
                 <w10:wrap anchorx="margin"/>
               </v:line>
             </w:pict>
@@ -1447,6 +1471,478 @@
         </w:rPr>
         <w:br/>
       </w:r>
+      <w:r>
+        <w:rPr>
+          <w:b/>
+          <w:bCs/>
+          <w:lang w:val="en-US"/>
+        </w:rPr>
+        <w:br/>
+      </w:r>
+      <w:r>
+        <w:rPr>
+          <w:b/>
+          <w:bCs/>
+          <w:lang w:val="en-US"/>
+        </w:rPr>
+        <w:t>Question:</w:t>
+      </w:r>
+      <w:r>
+        <w:rPr>
+          <w:lang w:val="en-US"/>
+        </w:rPr>
+        <w:t xml:space="preserve"> </w:t>
+      </w:r>
+      <w:r>
+        <w:rPr>
+          <w:lang w:val="en-US"/>
+        </w:rPr>
+        <w:t>How much profit will Cherry Entertainment Center make if there is $800,</w:t>
+      </w:r>
+      <w:r>
+        <w:rPr>
+          <w:lang w:val="en-US"/>
+        </w:rPr>
+        <w:t>0</w:t>
+      </w:r>
+      <w:r>
+        <w:rPr>
+          <w:lang w:val="en-US"/>
+        </w:rPr>
+        <w:t>00 in expenses sales gross approximately $</w:t>
+      </w:r>
+      <w:r>
+        <w:rPr>
+          <w:lang w:val="en-US"/>
+        </w:rPr>
+        <w:t>2,000,000</w:t>
+      </w:r>
+      <w:r>
+        <w:rPr>
+          <w:lang w:val="en-US"/>
+        </w:rPr>
+        <w:t>?</w:t>
+      </w:r>
+      <w:r>
+        <w:rPr>
+          <w:lang w:val="en-US"/>
+        </w:rPr>
+        <w:br/>
+      </w:r>
+      <w:r>
+        <w:rPr>
+          <w:b/>
+          <w:bCs/>
+          <w:lang w:val="en-US"/>
+        </w:rPr>
+        <w:t>Output(s):</w:t>
+      </w:r>
+      <w:r>
+        <w:rPr>
+          <w:lang w:val="en-US"/>
+        </w:rPr>
+        <w:t xml:space="preserve"> </w:t>
+      </w:r>
+      <w:r>
+        <w:rPr>
+          <w:lang w:val="en-US"/>
+        </w:rPr>
+        <w:t xml:space="preserve">Profit </w:t>
+      </w:r>
+      <w:r>
+        <w:rPr>
+          <w:lang w:val="en-US"/>
+        </w:rPr>
+        <w:br/>
+      </w:r>
+      <w:r>
+        <w:rPr>
+          <w:b/>
+          <w:bCs/>
+          <w:lang w:val="en-US"/>
+        </w:rPr>
+        <w:t>Input(s):</w:t>
+      </w:r>
+      <w:r>
+        <w:rPr>
+          <w:lang w:val="en-US"/>
+        </w:rPr>
+        <w:t xml:space="preserve"> </w:t>
+      </w:r>
+      <w:r>
+        <w:rPr>
+          <w:lang w:val="en-US"/>
+        </w:rPr>
+        <w:t>Gross Income, Expenses</w:t>
+      </w:r>
+      <w:r>
+        <w:rPr>
+          <w:lang w:val="en-US"/>
+        </w:rPr>
+        <w:br/>
+      </w:r>
+      <w:r>
+        <w:rPr>
+          <w:b/>
+          <w:bCs/>
+          <w:lang w:val="en-US"/>
+        </w:rPr>
+        <w:t>Sample Calculation:</w:t>
+      </w:r>
+      <w:r>
+        <w:rPr>
+          <w:lang w:val="en-US"/>
+        </w:rPr>
+        <w:t xml:space="preserve"> </w:t>
+      </w:r>
+      <w:r>
+        <w:rPr>
+          <w:lang w:val="en-US"/>
+        </w:rPr>
+        <w:t>Gross Income ($2,000,000) – Expenses ($800,000) = Profit ($1,200,000)</w:t>
+      </w:r>
+      <w:r>
+        <w:rPr>
+          <w:lang w:val="en-US"/>
+        </w:rPr>
+        <w:br/>
+      </w:r>
+      <w:r>
+        <w:rPr>
+          <w:b/>
+          <w:bCs/>
+          <w:lang w:val="en-US"/>
+        </w:rPr>
+        <w:t>Assuming:</w:t>
+      </w:r>
+      <w:r>
+        <w:rPr>
+          <w:lang w:val="en-US"/>
+        </w:rPr>
+        <w:t xml:space="preserve"> </w:t>
+      </w:r>
+      <w:r>
+        <w:rPr>
+          <w:lang w:val="en-US"/>
+        </w:rPr>
+        <w:t xml:space="preserve">Rogers Centre is the only expense. Tax </w:t>
+      </w:r>
+      <w:r>
+        <w:rPr>
+          <w:lang w:val="en-US"/>
+        </w:rPr>
+        <w:t>does not need to be included in this.</w:t>
+      </w:r>
+    </w:p>
+    <w:tbl>
+      <w:tblPr>
+        <w:tblStyle w:val="TableGrid"/>
+        <w:tblW w:w="0" w:type="auto"/>
+        <w:tblInd w:w="425" w:type="dxa"/>
+        <w:tblLook w:val="04A0" w:firstRow="1" w:lastRow="0" w:firstColumn="1" w:lastColumn="0" w:noHBand="0" w:noVBand="1"/>
+      </w:tblPr>
+      <w:tblGrid>
+        <w:gridCol w:w="2540"/>
+        <w:gridCol w:w="3510"/>
+        <w:gridCol w:w="3487"/>
+      </w:tblGrid>
+      <w:tr>
+        <w:tc>
+          <w:tcPr>
+            <w:tcW w:w="9537" w:type="dxa"/>
+            <w:gridSpan w:val="3"/>
+            <w:shd w:val="clear" w:color="auto" w:fill="17365D" w:themeFill="text2" w:themeFillShade="BF"/>
+          </w:tcPr>
+          <w:p>
+            <w:pPr>
+              <w:pStyle w:val="ListParagraph"/>
+              <w:ind w:left="0"/>
+              <w:contextualSpacing w:val="0"/>
+              <w:rPr>
+                <w:b/>
+                <w:bCs/>
+                <w:lang w:val="en-US"/>
+              </w:rPr>
+            </w:pPr>
+            <w:r>
+              <w:rPr>
+                <w:b/>
+                <w:bCs/>
+                <w:sz w:val="40"/>
+                <w:szCs w:val="40"/>
+                <w:lang w:val="en-US"/>
+              </w:rPr>
+              <w:t>IPO Chart</w:t>
+            </w:r>
+          </w:p>
+        </w:tc>
+      </w:tr>
+      <w:tr>
+        <w:tc>
+          <w:tcPr>
+            <w:tcW w:w="2540" w:type="dxa"/>
+          </w:tcPr>
+          <w:p>
+            <w:pPr>
+              <w:pStyle w:val="ListParagraph"/>
+              <w:ind w:left="0"/>
+              <w:contextualSpacing w:val="0"/>
+              <w:rPr>
+                <w:b/>
+                <w:bCs/>
+                <w:sz w:val="28"/>
+                <w:szCs w:val="28"/>
+                <w:lang w:val="en-US"/>
+              </w:rPr>
+            </w:pPr>
+            <w:r>
+              <w:rPr>
+                <w:b/>
+                <w:bCs/>
+                <w:sz w:val="28"/>
+                <w:szCs w:val="28"/>
+                <w:lang w:val="en-US"/>
+              </w:rPr>
+              <w:t>Input</w:t>
+            </w:r>
+          </w:p>
+        </w:tc>
+        <w:tc>
+          <w:tcPr>
+            <w:tcW w:w="3510" w:type="dxa"/>
+          </w:tcPr>
+          <w:p>
+            <w:pPr>
+              <w:pStyle w:val="ListParagraph"/>
+              <w:ind w:left="0"/>
+              <w:contextualSpacing w:val="0"/>
+              <w:rPr>
+                <w:b/>
+                <w:bCs/>
+                <w:sz w:val="28"/>
+                <w:szCs w:val="28"/>
+                <w:lang w:val="en-US"/>
+              </w:rPr>
+            </w:pPr>
+            <w:r>
+              <w:rPr>
+                <w:b/>
+                <w:bCs/>
+                <w:sz w:val="28"/>
+                <w:szCs w:val="28"/>
+                <w:lang w:val="en-US"/>
+              </w:rPr>
+              <w:t>Processing</w:t>
+            </w:r>
+          </w:p>
+        </w:tc>
+        <w:tc>
+          <w:tcPr>
+            <w:tcW w:w="3487" w:type="dxa"/>
+          </w:tcPr>
+          <w:p>
+            <w:pPr>
+              <w:pStyle w:val="ListParagraph"/>
+              <w:ind w:left="0"/>
+              <w:contextualSpacing w:val="0"/>
+              <w:rPr>
+                <w:b/>
+                <w:bCs/>
+                <w:sz w:val="28"/>
+                <w:szCs w:val="28"/>
+                <w:lang w:val="en-US"/>
+              </w:rPr>
+            </w:pPr>
+            <w:r>
+              <w:rPr>
+                <w:b/>
+                <w:bCs/>
+                <w:sz w:val="28"/>
+                <w:szCs w:val="28"/>
+                <w:lang w:val="en-US"/>
+              </w:rPr>
+              <w:t>Output</w:t>
+            </w:r>
+          </w:p>
+        </w:tc>
+      </w:tr>
+      <w:tr>
+        <w:tc>
+          <w:tcPr>
+            <w:tcW w:w="2540" w:type="dxa"/>
+          </w:tcPr>
+          <w:p>
+            <w:pPr>
+              <w:pStyle w:val="ListParagraph"/>
+              <w:ind w:left="0"/>
+              <w:contextualSpacing w:val="0"/>
+              <w:rPr>
+                <w:lang w:val="en-US"/>
+              </w:rPr>
+            </w:pPr>
+            <w:r>
+              <w:rPr>
+                <w:lang w:val="en-US"/>
+              </w:rPr>
+              <w:t>Gross Income</w:t>
+            </w:r>
+          </w:p>
+        </w:tc>
+        <w:tc>
+          <w:tcPr>
+            <w:tcW w:w="3510" w:type="dxa"/>
+          </w:tcPr>
+          <w:p>
+            <w:pPr>
+              <w:pStyle w:val="ListParagraph"/>
+              <w:ind w:left="0"/>
+              <w:contextualSpacing w:val="0"/>
+              <w:rPr>
+                <w:lang w:val="en-US"/>
+              </w:rPr>
+            </w:pPr>
+          </w:p>
+        </w:tc>
+        <w:tc>
+          <w:tcPr>
+            <w:tcW w:w="3487" w:type="dxa"/>
+          </w:tcPr>
+          <w:p>
+            <w:pPr>
+              <w:pStyle w:val="ListParagraph"/>
+              <w:ind w:left="0"/>
+              <w:contextualSpacing w:val="0"/>
+              <w:rPr>
+                <w:lang w:val="en-US"/>
+              </w:rPr>
+            </w:pPr>
+            <w:r>
+              <w:rPr>
+                <w:lang w:val="en-US"/>
+              </w:rPr>
+              <w:t>Profit</w:t>
+            </w:r>
+          </w:p>
+        </w:tc>
+      </w:tr>
+      <w:tr>
+        <w:tc>
+          <w:tcPr>
+            <w:tcW w:w="2540" w:type="dxa"/>
+          </w:tcPr>
+          <w:p>
+            <w:pPr>
+              <w:pStyle w:val="ListParagraph"/>
+              <w:ind w:left="0"/>
+              <w:contextualSpacing w:val="0"/>
+              <w:rPr>
+                <w:lang w:val="en-US"/>
+              </w:rPr>
+            </w:pPr>
+            <w:r>
+              <w:rPr>
+                <w:lang w:val="en-US"/>
+              </w:rPr>
+              <w:t>Expenses</w:t>
+            </w:r>
+          </w:p>
+        </w:tc>
+        <w:tc>
+          <w:tcPr>
+            <w:tcW w:w="3510" w:type="dxa"/>
+          </w:tcPr>
+          <w:p>
+            <w:pPr>
+              <w:pStyle w:val="ListParagraph"/>
+              <w:ind w:left="0"/>
+              <w:contextualSpacing w:val="0"/>
+              <w:rPr>
+                <w:lang w:val="en-US"/>
+              </w:rPr>
+            </w:pPr>
+            <w:r>
+              <w:rPr>
+                <w:lang w:val="en-US"/>
+              </w:rPr>
+              <w:t>Algorithm:</w:t>
+            </w:r>
+            <w:r>
+              <w:rPr>
+                <w:lang w:val="en-US"/>
+              </w:rPr>
+              <w:br/>
+              <w:t>Enter the gross income and expenses</w:t>
+            </w:r>
+            <w:r>
+              <w:rPr>
+                <w:lang w:val="en-US"/>
+              </w:rPr>
+              <w:br/>
+            </w:r>
+          </w:p>
+          <w:p>
+            <w:pPr>
+              <w:pStyle w:val="ListParagraph"/>
+              <w:ind w:left="0"/>
+              <w:contextualSpacing w:val="0"/>
+              <w:rPr>
+                <w:lang w:val="en-US"/>
+              </w:rPr>
+            </w:pPr>
+            <w:r>
+              <w:rPr>
+                <w:lang w:val="en-US"/>
+              </w:rPr>
+              <w:t>Calculate the profit by subtracting expenses from gross income</w:t>
+            </w:r>
+          </w:p>
+          <w:p>
+            <w:pPr>
+              <w:pStyle w:val="ListParagraph"/>
+              <w:ind w:left="0"/>
+              <w:contextualSpacing w:val="0"/>
+              <w:rPr>
+                <w:lang w:val="en-US"/>
+              </w:rPr>
+            </w:pPr>
+            <w:r>
+              <w:rPr>
+                <w:lang w:val="en-US"/>
+              </w:rPr>
+              <w:br/>
+              <w:t>Display profit</w:t>
+            </w:r>
+            <w:r>
+              <w:rPr>
+                <w:lang w:val="en-US"/>
+              </w:rPr>
+              <w:br/>
+            </w:r>
+          </w:p>
+        </w:tc>
+        <w:tc>
+          <w:tcPr>
+            <w:tcW w:w="3487" w:type="dxa"/>
+          </w:tcPr>
+          <w:p>
+            <w:pPr>
+              <w:pStyle w:val="ListParagraph"/>
+              <w:ind w:left="0"/>
+              <w:contextualSpacing w:val="0"/>
+              <w:rPr>
+                <w:lang w:val="en-US"/>
+              </w:rPr>
+            </w:pPr>
+          </w:p>
+        </w:tc>
+      </w:tr>
+    </w:tbl>
+    <w:p>
+      <w:pPr>
+        <w:rPr>
+          <w:lang w:val="en-US"/>
+        </w:rPr>
+      </w:pPr>
     </w:p>
     <w:p>
       <w:pPr>
@@ -1463,6 +1959,71 @@
       </w:pPr>
       <w:r>
         <w:rPr>
+          <w:noProof/>
+          <w:lang w:val="en-US"/>
+        </w:rPr>
+        <w:lastRenderedPageBreak/>
+        <mc:AlternateContent>
+          <mc:Choice Requires="wps">
+            <w:drawing>
+              <wp:anchor distT="0" distB="0" distL="114300" distR="114300" simplePos="0" relativeHeight="251665408" behindDoc="0" locked="0" layoutInCell="1" allowOverlap="1" wp14:anchorId="4E1AB653" wp14:editId="05D2908A">
+                <wp:simplePos x="0" y="0"/>
+                <wp:positionH relativeFrom="margin">
+                  <wp:align>right</wp:align>
+                </wp:positionH>
+                <wp:positionV relativeFrom="paragraph">
+                  <wp:posOffset>401320</wp:posOffset>
+                </wp:positionV>
+                <wp:extent cx="6191250" cy="0"/>
+                <wp:effectExtent l="0" t="0" r="0" b="0"/>
+                <wp:wrapNone/>
+                <wp:docPr id="1022332164" name="Straight Connector 1"/>
+                <wp:cNvGraphicFramePr/>
+                <a:graphic xmlns:a="http://schemas.openxmlformats.org/drawingml/2006/main">
+                  <a:graphicData uri="http://schemas.microsoft.com/office/word/2010/wordprocessingShape">
+                    <wps:wsp>
+                      <wps:cNvCnPr/>
+                      <wps:spPr>
+                        <a:xfrm>
+                          <a:off x="0" y="0"/>
+                          <a:ext cx="6191250" cy="0"/>
+                        </a:xfrm>
+                        <a:prstGeom prst="line">
+                          <a:avLst/>
+                        </a:prstGeom>
+                      </wps:spPr>
+                      <wps:style>
+                        <a:lnRef idx="1">
+                          <a:schemeClr val="accent1"/>
+                        </a:lnRef>
+                        <a:fillRef idx="0">
+                          <a:schemeClr val="accent1"/>
+                        </a:fillRef>
+                        <a:effectRef idx="0">
+                          <a:schemeClr val="accent1"/>
+                        </a:effectRef>
+                        <a:fontRef idx="minor">
+                          <a:schemeClr val="tx1"/>
+                        </a:fontRef>
+                      </wps:style>
+                      <wps:bodyPr/>
+                    </wps:wsp>
+                  </a:graphicData>
+                </a:graphic>
+              </wp:anchor>
+            </w:drawing>
+          </mc:Choice>
+          <mc:Fallback>
+            <w:pict>
+              <v:line w14:anchorId="7F36891E" id="Straight Connector 1" o:spid="_x0000_s1026" style="position:absolute;z-index:251665408;visibility:visible;mso-wrap-style:square;mso-wrap-distance-left:9pt;mso-wrap-distance-top:0;mso-wrap-distance-right:9pt;mso-wrap-distance-bottom:0;mso-position-horizontal:right;mso-position-horizontal-relative:margin;mso-position-vertical:absolute;mso-position-vertical-relative:text" from="436.3pt,31.6pt" to="923.8pt,31.6pt" o:gfxdata="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" strokecolor="#4579b8 [3044]">
+                <w10:wrap anchorx="margin"/>
+              </v:line>
+            </w:pict>
+          </mc:Fallback>
+        </mc:AlternateContent>
+      </w:r>
+      <w:r>
+        <w:rPr>
           <w:lang w:val="en-US"/>
         </w:rPr>
         <w:t xml:space="preserve">Delta Airlines estimates that the fuel efficiency of a Boeing 747 </w:t>
@@ -1490,6 +2051,88 @@
           <w:lang w:val="en-US"/>
         </w:rPr>
         <w:t xml:space="preserve"> of aviation fuel is $1 per liter, how much would it cost the airline to fly to New York and back from Toronto?</w:t>
+      </w:r>
+      <w:r>
+        <w:rPr>
+          <w:lang w:val="en-US"/>
+        </w:rPr>
+        <w:br/>
+      </w:r>
+      <w:r>
+        <w:rPr>
+          <w:lang w:val="en-US"/>
+        </w:rPr>
+        <w:br/>
+      </w:r>
+      <w:r>
+        <w:rPr>
+          <w:b/>
+          <w:bCs/>
+          <w:lang w:val="en-US"/>
+        </w:rPr>
+        <w:t>Question:</w:t>
+      </w:r>
+      <w:r>
+        <w:rPr>
+          <w:lang w:val="en-US"/>
+        </w:rPr>
+        <w:t xml:space="preserve"> At 12 </w:t>
+      </w:r>
+      <w:proofErr w:type="spellStart"/>
+      <w:r>
+        <w:rPr>
+          <w:lang w:val="en-US"/>
+        </w:rPr>
+        <w:t>litres</w:t>
+      </w:r>
+      <w:proofErr w:type="spellEnd"/>
+      <w:r>
+        <w:rPr>
+          <w:lang w:val="en-US"/>
+        </w:rPr>
+        <w:t xml:space="preserve"> per km and $1 per </w:t>
+      </w:r>
+      <w:proofErr w:type="spellStart"/>
+      <w:r>
+        <w:rPr>
+          <w:lang w:val="en-US"/>
+        </w:rPr>
+        <w:t>litre</w:t>
+      </w:r>
+      <w:proofErr w:type="spellEnd"/>
+      <w:r>
+        <w:rPr>
+          <w:lang w:val="en-US"/>
+        </w:rPr>
+        <w:t>, what is the cost of flying to New York and back from Toronto?</w:t>
+      </w:r>
+      <w:r>
+        <w:rPr>
+          <w:lang w:val="en-US"/>
+        </w:rPr>
+        <w:br/>
+      </w:r>
+      <w:r>
+        <w:rPr>
+          <w:b/>
+          <w:bCs/>
+          <w:lang w:val="en-US"/>
+        </w:rPr>
+        <w:t>Cannot be answered due to insufficient information.</w:t>
+      </w:r>
+      <w:r>
+        <w:rPr>
+          <w:b/>
+          <w:bCs/>
+          <w:lang w:val="en-US"/>
+        </w:rPr>
+        <w:t xml:space="preserve"> </w:t>
+      </w:r>
+      <w:r>
+        <w:rPr>
+          <w:lang w:val="en-US"/>
+        </w:rPr>
+        <w:t>Specifically, the distance between New York and Toronto.</w:t>
       </w:r>
     </w:p>
     <w:p>
@@ -1507,9 +2150,87 @@
       </w:pPr>
       <w:r>
         <w:rPr>
-          <w:lang w:val="en-US"/>
-        </w:rPr>
-        <w:t>Estelle’s Grocery is having a back to school sale</w:t>
+          <w:noProof/>
+          <w:lang w:val="en-US"/>
+        </w:rPr>
+        <mc:AlternateContent>
+          <mc:Choice Requires="wps">
+            <w:drawing>
+              <wp:anchor distT="0" distB="0" distL="114300" distR="114300" simplePos="0" relativeHeight="251667456" behindDoc="0" locked="0" layoutInCell="1" allowOverlap="1" wp14:anchorId="45D07310" wp14:editId="39D26A14">
+                <wp:simplePos x="0" y="0"/>
+                <wp:positionH relativeFrom="margin">
+                  <wp:align>right</wp:align>
+                </wp:positionH>
+                <wp:positionV relativeFrom="paragraph">
+                  <wp:posOffset>588010</wp:posOffset>
+                </wp:positionV>
+                <wp:extent cx="6191250" cy="0"/>
+                <wp:effectExtent l="0" t="0" r="0" b="0"/>
+                <wp:wrapNone/>
+                <wp:docPr id="1575641021" name="Straight Connector 1"/>
+                <wp:cNvGraphicFramePr/>
+                <a:graphic xmlns:a="http://schemas.openxmlformats.org/drawingml/2006/main">
+                  <a:graphicData uri="http://schemas.microsoft.com/office/word/2010/wordprocessingShape">
+                    <wps:wsp>
+                      <wps:cNvCnPr/>
+                      <wps:spPr>
+                        <a:xfrm>
+                          <a:off x="0" y="0"/>
+                          <a:ext cx="6191250" cy="0"/>
+                        </a:xfrm>
+                        <a:prstGeom prst="line">
+                          <a:avLst/>
+                        </a:prstGeom>
+                      </wps:spPr>
+                      <wps:style>
+                        <a:lnRef idx="1">
+                          <a:schemeClr val="accent1"/>
+                        </a:lnRef>
+                        <a:fillRef idx="0">
+                          <a:schemeClr val="accent1"/>
+                        </a:fillRef>
+                        <a:effectRef idx="0">
+                          <a:schemeClr val="accent1"/>
+                        </a:effectRef>
+                        <a:fontRef idx="minor">
+                          <a:schemeClr val="tx1"/>
+                        </a:fontRef>
+                      </wps:style>
+                      <wps:bodyPr/>
+                    </wps:wsp>
+                  </a:graphicData>
+                </a:graphic>
+              </wp:anchor>
+            </w:drawing>
+          </mc:Choice>
+          <mc:Fallback>
+            <w:pict>
+              <v:line w14:anchorId="570E48F1" id="Straight Connector 1" o:spid="_x0000_s1026" style="position:absolute;z-index:251667456;visibility:visible;mso-wrap-style:square;mso-wrap-distance-left:9pt;mso-wrap-distance-top:0;mso-wrap-distance-right:9pt;mso-wrap-distance-bottom:0;mso-position-horizontal:right;mso-position-horizontal-relative:margin;mso-position-vertical:absolute;mso-position-vertical-relative:text" from="436.3pt,46.3pt" to="923.8pt,46.3pt" o:gfxdata="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" strokecolor="#4579b8 [3044]">
+                <w10:wrap anchorx="margin"/>
+              </v:line>
+            </w:pict>
+          </mc:Fallback>
+        </mc:AlternateContent>
+      </w:r>
+      <w:r>
+        <w:rPr>
+          <w:lang w:val="en-US"/>
+        </w:rPr>
+        <w:t xml:space="preserve">Estelle’s Grocery is having a </w:t>
+      </w:r>
+      <w:proofErr w:type="gramStart"/>
+      <w:r>
+        <w:rPr>
+          <w:lang w:val="en-US"/>
+        </w:rPr>
+        <w:t>back to school</w:t>
+      </w:r>
+      <w:proofErr w:type="gramEnd"/>
+      <w:r>
+        <w:rPr>
+          <w:lang w:val="en-US"/>
+        </w:rPr>
+        <w:t xml:space="preserve"> sale</w:t>
       </w:r>
       <w:r>
         <w:rPr>
@@ -1590,6 +2311,109 @@
           <w:lang w:val="en-US"/>
         </w:rPr>
         <w:t>if someone buys 25kg of potatoes?</w:t>
+      </w:r>
+      <w:r>
+        <w:rPr>
+          <w:rFonts w:cstheme="minorHAnsi"/>
+          <w:lang w:val="en-US"/>
+        </w:rPr>
+        <w:br/>
+      </w:r>
+      <w:r>
+        <w:rPr>
+          <w:lang w:val="en-US"/>
+        </w:rPr>
+        <w:br/>
+      </w:r>
+      <w:r>
+        <w:rPr>
+          <w:b/>
+          <w:bCs/>
+          <w:lang w:val="en-US"/>
+        </w:rPr>
+        <w:t>Question:</w:t>
+      </w:r>
+      <w:r>
+        <w:rPr>
+          <w:lang w:val="en-US"/>
+        </w:rPr>
+        <w:t xml:space="preserve"> </w:t>
+      </w:r>
+      <w:r>
+        <w:rPr>
+          <w:lang w:val="en-US"/>
+        </w:rPr>
+        <w:t xml:space="preserve">What is the total cost of 25kg </w:t>
+      </w:r>
+      <w:proofErr w:type="gramStart"/>
+      <w:r>
+        <w:rPr>
+          <w:lang w:val="en-US"/>
+        </w:rPr>
+        <w:t>potatoes</w:t>
+      </w:r>
+      <w:proofErr w:type="gramEnd"/>
+      <w:r>
+        <w:rPr>
+          <w:lang w:val="en-US"/>
+        </w:rPr>
+        <w:t xml:space="preserve"> </w:t>
+      </w:r>
+      <w:r>
+        <w:rPr>
+          <w:lang w:val="en-US"/>
+        </w:rPr>
+        <w:t xml:space="preserve">and </w:t>
+      </w:r>
+      <w:r>
+        <w:rPr>
+          <w:lang w:val="en-US"/>
+        </w:rPr>
+        <w:t xml:space="preserve">the </w:t>
+      </w:r>
+      <w:r>
+        <w:rPr>
+          <w:lang w:val="en-US"/>
+        </w:rPr>
+        <w:t xml:space="preserve">plastic </w:t>
+      </w:r>
+      <w:r>
+        <w:rPr>
+          <w:lang w:val="en-US"/>
+        </w:rPr>
+        <w:t>bags</w:t>
+      </w:r>
+      <w:r>
+        <w:rPr>
+          <w:lang w:val="en-US"/>
+        </w:rPr>
+        <w:t xml:space="preserve"> needed</w:t>
+      </w:r>
+      <w:r>
+        <w:rPr>
+          <w:lang w:val="en-US"/>
+        </w:rPr>
+        <w:t>?</w:t>
+      </w:r>
+      <w:r>
+        <w:rPr>
+          <w:lang w:val="en-US"/>
+        </w:rPr>
+        <w:br/>
+      </w:r>
+      <w:r>
+        <w:rPr>
+          <w:b/>
+          <w:bCs/>
+          <w:lang w:val="en-US"/>
+        </w:rPr>
+        <w:t>Cannot be answered due to insufficient information.</w:t>
+      </w:r>
+      <w:r>
+        <w:rPr>
+          <w:lang w:val="en-US"/>
+        </w:rPr>
+        <w:t xml:space="preserve"> Specifically, how many kgs of potatoes a plastic bag can hold.</w:t>
       </w:r>
     </w:p>
     <w:p>
@@ -1607,16 +2431,96 @@
       </w:pPr>
       <w:r>
         <w:rPr>
+          <w:noProof/>
+          <w:lang w:val="en-US"/>
+        </w:rPr>
+        <mc:AlternateContent>
+          <mc:Choice Requires="wps">
+            <w:drawing>
+              <wp:anchor distT="0" distB="0" distL="114300" distR="114300" simplePos="0" relativeHeight="251669504" behindDoc="0" locked="0" layoutInCell="1" allowOverlap="1" wp14:anchorId="4B965756" wp14:editId="69ECE44E">
+                <wp:simplePos x="0" y="0"/>
+                <wp:positionH relativeFrom="margin">
+                  <wp:align>right</wp:align>
+                </wp:positionH>
+                <wp:positionV relativeFrom="paragraph">
+                  <wp:posOffset>784225</wp:posOffset>
+                </wp:positionV>
+                <wp:extent cx="6191250" cy="0"/>
+                <wp:effectExtent l="0" t="0" r="0" b="0"/>
+                <wp:wrapNone/>
+                <wp:docPr id="1604202812" name="Straight Connector 1"/>
+                <wp:cNvGraphicFramePr/>
+                <a:graphic xmlns:a="http://schemas.openxmlformats.org/drawingml/2006/main">
+                  <a:graphicData uri="http://schemas.microsoft.com/office/word/2010/wordprocessingShape">
+                    <wps:wsp>
+                      <wps:cNvCnPr/>
+                      <wps:spPr>
+                        <a:xfrm>
+                          <a:off x="0" y="0"/>
+                          <a:ext cx="6191250" cy="0"/>
+                        </a:xfrm>
+                        <a:prstGeom prst="line">
+                          <a:avLst/>
+                        </a:prstGeom>
+                      </wps:spPr>
+                      <wps:style>
+                        <a:lnRef idx="1">
+                          <a:schemeClr val="accent1"/>
+                        </a:lnRef>
+                        <a:fillRef idx="0">
+                          <a:schemeClr val="accent1"/>
+                        </a:fillRef>
+                        <a:effectRef idx="0">
+                          <a:schemeClr val="accent1"/>
+                        </a:effectRef>
+                        <a:fontRef idx="minor">
+                          <a:schemeClr val="tx1"/>
+                        </a:fontRef>
+                      </wps:style>
+                      <wps:bodyPr/>
+                    </wps:wsp>
+                  </a:graphicData>
+                </a:graphic>
+              </wp:anchor>
+            </w:drawing>
+          </mc:Choice>
+          <mc:Fallback>
+            <w:pict>
+              <v:line w14:anchorId="08015C64" id="Straight Connector 1" o:spid="_x0000_s1026" style="position:absolute;z-index:251669504;visibility:visible;mso-wrap-style:square;mso-wrap-distance-left:9pt;mso-wrap-distance-top:0;mso-wrap-distance-right:9pt;mso-wrap-distance-bottom:0;mso-position-horizontal:right;mso-position-horizontal-relative:margin;mso-position-vertical:absolute;mso-position-vertical-relative:text" from="436.3pt,61.75pt" to="923.8pt,61.75pt" o:gfxdata="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" strokecolor="#4579b8 [3044]">
+                <w10:wrap anchorx="margin"/>
+              </v:line>
+            </w:pict>
+          </mc:Fallback>
+        </mc:AlternateContent>
+      </w:r>
+      <w:r>
+        <w:rPr>
           <w:rFonts w:cstheme="minorHAnsi"/>
           <w:lang w:val="en-US"/>
         </w:rPr>
-        <w:t xml:space="preserve">Fancy Jewelers is located in the Scarborough Town Center on the second floor near to </w:t>
-      </w:r>
+        <w:t xml:space="preserve">Fancy Jewelers </w:t>
+      </w:r>
+      <w:proofErr w:type="gramStart"/>
       <w:r>
         <w:rPr>
           <w:rFonts w:cstheme="minorHAnsi"/>
           <w:lang w:val="en-US"/>
         </w:rPr>
+        <w:t>is located in</w:t>
+      </w:r>
+      <w:proofErr w:type="gramEnd"/>
+      <w:r>
+        <w:rPr>
+          <w:rFonts w:cstheme="minorHAnsi"/>
+          <w:lang w:val="en-US"/>
+        </w:rPr>
+        <w:t xml:space="preserve"> the Scarborough Town Center on the second floor near to </w:t>
+      </w:r>
+      <w:r>
+        <w:rPr>
+          <w:rFonts w:cstheme="minorHAnsi"/>
+          <w:lang w:val="en-US"/>
+        </w:rPr>
         <w:t>Wal-Mart</w:t>
       </w:r>
       <w:r>
@@ -1700,6 +2604,18 @@
           <w:lang w:val="en-US"/>
         </w:rPr>
         <w:t>[You may assume that there are more females in his family than he can buy earrings.]</w:t>
+      </w:r>
+      <w:r>
+        <w:rPr>
+          <w:lang w:val="en-US"/>
+        </w:rPr>
+        <w:br/>
+      </w:r>
+      <w:r>
+        <w:rPr>
+          <w:lang w:val="en-US"/>
+        </w:rPr>
+        <w:br/>
       </w:r>
     </w:p>
     <w:p>
@@ -1965,7 +2881,6 @@
         <w:rPr>
           <w:lang w:val="en-US"/>
         </w:rPr>
-        <w:lastRenderedPageBreak/>
         <w:t xml:space="preserve">Jake’s Towing Services works out of the Markham/Finch </w:t>
       </w:r>
       <w:r>

</xml_diff>

<commit_message>
vault backup: 2024-09-09 21:11:48
</commit_message>
<xml_diff>
--- a/Centennial/Term 1/COMP100 - Programming 1/assignment01.docx
+++ b/Centennial/Term 1/COMP100 - Programming 1/assignment01.docx
@@ -559,7 +559,7 @@
           </mc:Choice>
           <mc:Fallback>
             <w:pict>
-              <v:line w14:anchorId="19A83A35" id="Straight Connector 1" o:spid="_x0000_s1026" style="position:absolute;z-index:251659264;visibility:visible;mso-wrap-style:square;mso-wrap-distance-left:9pt;mso-wrap-distance-top:0;mso-wrap-distance-right:9pt;mso-wrap-distance-bottom:0;mso-position-horizontal:right;mso-position-horizontal-relative:margin;mso-position-vertical:absolute;mso-position-vertical-relative:text" from="436.3pt,34.8pt" to="923.8pt,34.8pt" o:gfxdata="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" strokecolor="#4579b8 [3044]">
+              <v:line w14:anchorId="54E7FF2F" id="Straight Connector 1" o:spid="_x0000_s1026" style="position:absolute;z-index:251659264;visibility:visible;mso-wrap-style:square;mso-wrap-distance-left:9pt;mso-wrap-distance-top:0;mso-wrap-distance-right:9pt;mso-wrap-distance-bottom:0;mso-position-horizontal:right;mso-position-horizontal-relative:margin;mso-position-vertical:absolute;mso-position-vertical-relative:text" from="436.3pt,34.8pt" to="923.8pt,34.8pt" o:gfxdata="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" strokecolor="#4579b8 [3044]">
                 <w10:wrap anchorx="margin"/>
               </v:line>
             </w:pict>
@@ -582,7 +582,21 @@
         <w:rPr>
           <w:lang w:val="en-US"/>
         </w:rPr>
-        <w:t xml:space="preserve"> wire. If a contractor has to wire 5 houses, what length of wire will be need</w:t>
+        <w:t xml:space="preserve"> wire. If a contractor </w:t>
+      </w:r>
+      <w:proofErr w:type="gramStart"/>
+      <w:r>
+        <w:rPr>
+          <w:lang w:val="en-US"/>
+        </w:rPr>
+        <w:t>has to</w:t>
+      </w:r>
+      <w:proofErr w:type="gramEnd"/>
+      <w:r>
+        <w:rPr>
+          <w:lang w:val="en-US"/>
+        </w:rPr>
+        <w:t xml:space="preserve"> wire 5 houses, what length of wire will be need</w:t>
       </w:r>
       <w:r>
         <w:rPr>
@@ -620,13 +634,13 @@
         <w:rPr>
           <w:lang w:val="en-US"/>
         </w:rPr>
-        <w:t xml:space="preserve"> How much wire is needed to wire 5 houses</w:t>
-      </w:r>
-      <w:r>
-        <w:rPr>
-          <w:lang w:val="en-US"/>
-        </w:rPr>
-        <w:t xml:space="preserve"> if one house requires 45m of wire</w:t>
+        <w:t xml:space="preserve"> How much wire is needed to wire 5 house</w:t>
+      </w:r>
+      <w:r>
+        <w:rPr>
+          <w:lang w:val="en-US"/>
+        </w:rPr>
+        <w:t>s</w:t>
       </w:r>
       <w:r>
         <w:rPr>
@@ -718,6 +732,26 @@
           <w:bCs/>
           <w:lang w:val="en-US"/>
         </w:rPr>
+        <w:t>Processing:</w:t>
+      </w:r>
+      <w:r>
+        <w:rPr>
+          <w:lang w:val="en-US"/>
+        </w:rPr>
+        <w:t xml:space="preserve"> Nothing</w:t>
+      </w:r>
+      <w:r>
+        <w:rPr>
+          <w:lang w:val="en-US"/>
+        </w:rPr>
+        <w:br/>
+      </w:r>
+      <w:r>
+        <w:rPr>
+          <w:b/>
+          <w:bCs/>
+          <w:lang w:val="en-US"/>
+        </w:rPr>
         <w:t>Sample Calculation:</w:t>
       </w:r>
       <w:r>
@@ -748,13 +782,7 @@
         <w:rPr>
           <w:lang w:val="en-US"/>
         </w:rPr>
-        <w:t>= Total Length of wire needed for all houses (225m)</w:t>
-      </w:r>
-      <w:r>
-        <w:rPr>
-          <w:lang w:val="en-US"/>
-        </w:rPr>
-        <w:t xml:space="preserve"> </w:t>
+        <w:t xml:space="preserve">= Total Length of wire needed for all houses (225m) </w:t>
       </w:r>
       <w:r>
         <w:rPr>
@@ -1078,14 +1106,8 @@
               <w:rPr>
                 <w:lang w:val="en-US"/>
               </w:rPr>
-              <w:t xml:space="preserve">Calculate the total length of wire needed for all houses by multiplying </w:t>
-            </w:r>
-            <w:r>
-              <w:rPr>
-                <w:lang w:val="en-US"/>
-              </w:rPr>
               <w:lastRenderedPageBreak/>
-              <w:t>wire length per house by number of houses</w:t>
+              <w:t>Calculate the total length of wire needed for all houses by multiplying wire length per house by number of houses</w:t>
             </w:r>
           </w:p>
           <w:p>
@@ -1232,7 +1254,7 @@
           </mc:Choice>
           <mc:Fallback>
             <w:pict>
-              <v:line w14:anchorId="3A07FF5F" id="Straight Connector 1" o:spid="_x0000_s1026" style="position:absolute;z-index:251661312;visibility:visible;mso-wrap-style:square;mso-wrap-distance-left:9pt;mso-wrap-distance-top:0;mso-wrap-distance-right:9pt;mso-wrap-distance-bottom:0;mso-position-horizontal:right;mso-position-horizontal-relative:margin;mso-position-vertical:absolute;mso-position-vertical-relative:text" from="436.3pt,32.4pt" to="923.8pt,32.4pt" o:gfxdata="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" strokecolor="#4579b8 [3044]">
+              <v:line w14:anchorId="735DBDF0" id="Straight Connector 1" o:spid="_x0000_s1026" style="position:absolute;z-index:251661312;visibility:visible;mso-wrap-style:square;mso-wrap-distance-left:9pt;mso-wrap-distance-top:0;mso-wrap-distance-right:9pt;mso-wrap-distance-bottom:0;mso-position-horizontal:right;mso-position-horizontal-relative:margin;mso-position-vertical:absolute;mso-position-vertical-relative:text" from="436.3pt,32.4pt" to="923.8pt,32.4pt" o:gfxdata="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" strokecolor="#4579b8 [3044]">
                 <w10:wrap anchorx="margin"/>
               </v:line>
             </w:pict>
@@ -1314,12 +1336,6 @@
           <w:lang w:val="en-US"/>
         </w:rPr>
         <w:t>fertilizer in weight.</w:t>
-      </w:r>
-      <w:r>
-        <w:rPr>
-          <w:lang w:val="en-US"/>
-        </w:rPr>
-        <w:br/>
       </w:r>
     </w:p>
     <w:p>
@@ -1392,7 +1408,7 @@
           </mc:Choice>
           <mc:Fallback>
             <w:pict>
-              <v:line w14:anchorId="752027B7" id="Straight Connector 1" o:spid="_x0000_s1026" style="position:absolute;z-index:251663360;visibility:visible;mso-wrap-style:square;mso-wrap-distance-left:9pt;mso-wrap-distance-top:0;mso-wrap-distance-right:9pt;mso-wrap-distance-bottom:0;mso-position-horizontal:right;mso-position-horizontal-relative:margin;mso-position-vertical:absolute;mso-position-vertical-relative:text" from="436.3pt,46.3pt" to="923.8pt,46.3pt" o:gfxdata="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" strokecolor="#4579b8 [3044]">
+              <v:line w14:anchorId="60E7561F" id="Straight Connector 1" o:spid="_x0000_s1026" style="position:absolute;z-index:251663360;visibility:visible;mso-wrap-style:square;mso-wrap-distance-left:9pt;mso-wrap-distance-top:0;mso-wrap-distance-right:9pt;mso-wrap-distance-bottom:0;mso-position-horizontal:right;mso-position-horizontal-relative:margin;mso-position-vertical:absolute;mso-position-vertical-relative:text" from="436.3pt,46.3pt" to="923.8pt,46.3pt" o:gfxdata="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" strokecolor="#4579b8 [3044]">
                 <w10:wrap anchorx="margin"/>
               </v:line>
             </w:pict>
@@ -1497,31 +1513,13 @@
         <w:rPr>
           <w:lang w:val="en-US"/>
         </w:rPr>
-        <w:t>How much profit will Cherry Entertainment Center make if there is $800,</w:t>
-      </w:r>
-      <w:r>
-        <w:rPr>
-          <w:lang w:val="en-US"/>
-        </w:rPr>
-        <w:t>0</w:t>
-      </w:r>
-      <w:r>
-        <w:rPr>
-          <w:lang w:val="en-US"/>
-        </w:rPr>
-        <w:t>00 in expenses sales gross approximately $</w:t>
-      </w:r>
-      <w:r>
-        <w:rPr>
-          <w:lang w:val="en-US"/>
-        </w:rPr>
-        <w:t>2,000,000</w:t>
-      </w:r>
-      <w:r>
-        <w:rPr>
-          <w:lang w:val="en-US"/>
-        </w:rPr>
-        <w:t>?</w:t>
+        <w:t xml:space="preserve">How much profit will Cherry Entertainment Center make </w:t>
+      </w:r>
+      <w:r>
+        <w:rPr>
+          <w:lang w:val="en-US"/>
+        </w:rPr>
+        <w:t>in profit after expenses are taken from the gross income.</w:t>
       </w:r>
       <w:r>
         <w:rPr>
@@ -1574,6 +1572,26 @@
           <w:lang w:val="en-US"/>
         </w:rPr>
         <w:t>Gross Income, Expenses</w:t>
+      </w:r>
+      <w:r>
+        <w:rPr>
+          <w:lang w:val="en-US"/>
+        </w:rPr>
+        <w:br/>
+      </w:r>
+      <w:r>
+        <w:rPr>
+          <w:b/>
+          <w:bCs/>
+          <w:lang w:val="en-US"/>
+        </w:rPr>
+        <w:t>Processing:</w:t>
+      </w:r>
+      <w:r>
+        <w:rPr>
+          <w:lang w:val="en-US"/>
+        </w:rPr>
+        <w:t xml:space="preserve"> Nothing</w:t>
       </w:r>
       <w:r>
         <w:rPr>
@@ -2015,7 +2033,7 @@
           </mc:Choice>
           <mc:Fallback>
             <w:pict>
-              <v:line w14:anchorId="7F36891E" id="Straight Connector 1" o:spid="_x0000_s1026" style="position:absolute;z-index:251665408;visibility:visible;mso-wrap-style:square;mso-wrap-distance-left:9pt;mso-wrap-distance-top:0;mso-wrap-distance-right:9pt;mso-wrap-distance-bottom:0;mso-position-horizontal:right;mso-position-horizontal-relative:margin;mso-position-vertical:absolute;mso-position-vertical-relative:text" from="436.3pt,31.6pt" to="923.8pt,31.6pt" o:gfxdata="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" strokecolor="#4579b8 [3044]">
+              <v:line w14:anchorId="6A48EA89" id="Straight Connector 1" o:spid="_x0000_s1026" style="position:absolute;z-index:251665408;visibility:visible;mso-wrap-style:square;mso-wrap-distance-left:9pt;mso-wrap-distance-top:0;mso-wrap-distance-right:9pt;mso-wrap-distance-bottom:0;mso-position-horizontal:right;mso-position-horizontal-relative:margin;mso-position-vertical:absolute;mso-position-vertical-relative:text" from="436.3pt,31.6pt" to="923.8pt,31.6pt" o:gfxdata="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" strokecolor="#4579b8 [3044]">
                 <w10:wrap anchorx="margin"/>
               </v:line>
             </w:pict>
@@ -2076,35 +2094,31 @@
         <w:rPr>
           <w:lang w:val="en-US"/>
         </w:rPr>
-        <w:t xml:space="preserve"> At 12 </w:t>
-      </w:r>
-      <w:proofErr w:type="spellStart"/>
-      <w:r>
-        <w:rPr>
-          <w:lang w:val="en-US"/>
-        </w:rPr>
-        <w:t>litres</w:t>
-      </w:r>
-      <w:proofErr w:type="spellEnd"/>
-      <w:r>
-        <w:rPr>
-          <w:lang w:val="en-US"/>
-        </w:rPr>
-        <w:t xml:space="preserve"> per km and $1 per </w:t>
-      </w:r>
-      <w:proofErr w:type="spellStart"/>
-      <w:r>
-        <w:rPr>
-          <w:lang w:val="en-US"/>
-        </w:rPr>
-        <w:t>litre</w:t>
-      </w:r>
-      <w:proofErr w:type="spellEnd"/>
-      <w:r>
-        <w:rPr>
-          <w:lang w:val="en-US"/>
-        </w:rPr>
-        <w:t>, what is the cost of flying to New York and back from Toronto?</w:t>
+        <w:t xml:space="preserve"> </w:t>
+      </w:r>
+      <w:r>
+        <w:rPr>
+          <w:lang w:val="en-US"/>
+        </w:rPr>
+        <w:t>What</w:t>
+      </w:r>
+      <w:r>
+        <w:rPr>
+          <w:lang w:val="en-US"/>
+        </w:rPr>
+        <w:t xml:space="preserve"> is the cost of</w:t>
+      </w:r>
+      <w:r>
+        <w:rPr>
+          <w:lang w:val="en-US"/>
+        </w:rPr>
+        <w:t xml:space="preserve"> fuel to fly to</w:t>
+      </w:r>
+      <w:r>
+        <w:rPr>
+          <w:lang w:val="en-US"/>
+        </w:rPr>
+        <w:t xml:space="preserve"> New York and back from Toronto?</w:t>
       </w:r>
       <w:r>
         <w:rPr>
@@ -2132,7 +2146,27 @@
         <w:rPr>
           <w:lang w:val="en-US"/>
         </w:rPr>
-        <w:t>Specifically, the distance between New York and Toronto.</w:t>
+        <w:t>Specifically, the distance between New York and Toronto</w:t>
+      </w:r>
+      <w:r>
+        <w:rPr>
+          <w:lang w:val="en-US"/>
+        </w:rPr>
+        <w:t xml:space="preserve"> </w:t>
+      </w:r>
+      <w:proofErr w:type="gramStart"/>
+      <w:r>
+        <w:rPr>
+          <w:lang w:val="en-US"/>
+        </w:rPr>
+        <w:t>in</w:t>
+      </w:r>
+      <w:proofErr w:type="gramEnd"/>
+      <w:r>
+        <w:rPr>
+          <w:lang w:val="en-US"/>
+        </w:rPr>
+        <w:t xml:space="preserve"> km.</w:t>
       </w:r>
     </w:p>
     <w:p>
@@ -2205,7 +2239,7 @@
           </mc:Choice>
           <mc:Fallback>
             <w:pict>
-              <v:line w14:anchorId="570E48F1" id="Straight Connector 1" o:spid="_x0000_s1026" style="position:absolute;z-index:251667456;visibility:visible;mso-wrap-style:square;mso-wrap-distance-left:9pt;mso-wrap-distance-top:0;mso-wrap-distance-right:9pt;mso-wrap-distance-bottom:0;mso-position-horizontal:right;mso-position-horizontal-relative:margin;mso-position-vertical:absolute;mso-position-vertical-relative:text" from="436.3pt,46.3pt" to="923.8pt,46.3pt" o:gfxdata="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" strokecolor="#4579b8 [3044]">
+              <v:line w14:anchorId="0639B55B" id="Straight Connector 1" o:spid="_x0000_s1026" style="position:absolute;z-index:251667456;visibility:visible;mso-wrap-style:square;mso-wrap-distance-left:9pt;mso-wrap-distance-top:0;mso-wrap-distance-right:9pt;mso-wrap-distance-bottom:0;mso-position-horizontal:right;mso-position-horizontal-relative:margin;mso-position-vertical:absolute;mso-position-vertical-relative:text" from="436.3pt,46.3pt" to="923.8pt,46.3pt" o:gfxdata="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" strokecolor="#4579b8 [3044]">
                 <w10:wrap anchorx="margin"/>
               </v:line>
             </w:pict>
@@ -2343,7 +2377,7 @@
         <w:rPr>
           <w:lang w:val="en-US"/>
         </w:rPr>
-        <w:t xml:space="preserve">What is the total cost of 25kg </w:t>
+        <w:t xml:space="preserve">What is the total cost of </w:t>
       </w:r>
       <w:proofErr w:type="gramStart"/>
       <w:r>
@@ -2486,7 +2520,7 @@
           </mc:Choice>
           <mc:Fallback>
             <w:pict>
-              <v:line w14:anchorId="08015C64" id="Straight Connector 1" o:spid="_x0000_s1026" style="position:absolute;z-index:251669504;visibility:visible;mso-wrap-style:square;mso-wrap-distance-left:9pt;mso-wrap-distance-top:0;mso-wrap-distance-right:9pt;mso-wrap-distance-bottom:0;mso-position-horizontal:right;mso-position-horizontal-relative:margin;mso-position-vertical:absolute;mso-position-vertical-relative:text" from="436.3pt,61.75pt" to="923.8pt,61.75pt" o:gfxdata="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" strokecolor="#4579b8 [3044]">
+              <v:line w14:anchorId="01A89D9C" id="Straight Connector 1" o:spid="_x0000_s1026" style="position:absolute;z-index:251669504;visibility:visible;mso-wrap-style:square;mso-wrap-distance-left:9pt;mso-wrap-distance-top:0;mso-wrap-distance-right:9pt;mso-wrap-distance-bottom:0;mso-position-horizontal:right;mso-position-horizontal-relative:margin;mso-position-vertical:absolute;mso-position-vertical-relative:text" from="436.3pt,61.75pt" to="923.8pt,61.75pt" o:gfxdata="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" strokecolor="#4579b8 [3044]">
                 <w10:wrap anchorx="margin"/>
               </v:line>
             </w:pict>
@@ -2613,10 +2647,511 @@
       </w:r>
       <w:r>
         <w:rPr>
+          <w:b/>
+          <w:bCs/>
+          <w:lang w:val="en-US"/>
+        </w:rPr>
+        <w:t>Question:</w:t>
+      </w:r>
+      <w:r>
+        <w:rPr>
+          <w:lang w:val="en-US"/>
+        </w:rPr>
+        <w:t xml:space="preserve"> </w:t>
+      </w:r>
+      <w:r>
+        <w:rPr>
+          <w:lang w:val="en-US"/>
+        </w:rPr>
+        <w:t>How many pairs of earrings can Narendra get with $125 when earrings cost $20 a piece.</w:t>
+      </w:r>
+      <w:r>
+        <w:rPr>
           <w:lang w:val="en-US"/>
         </w:rPr>
         <w:br/>
       </w:r>
+      <w:r>
+        <w:rPr>
+          <w:b/>
+          <w:bCs/>
+          <w:lang w:val="en-US"/>
+        </w:rPr>
+        <w:t>Output(s):</w:t>
+      </w:r>
+      <w:r>
+        <w:rPr>
+          <w:lang w:val="en-US"/>
+        </w:rPr>
+        <w:t xml:space="preserve"> </w:t>
+      </w:r>
+      <w:r>
+        <w:rPr>
+          <w:lang w:val="en-US"/>
+        </w:rPr>
+        <w:t>Number of</w:t>
+      </w:r>
+      <w:r>
+        <w:rPr>
+          <w:lang w:val="en-US"/>
+        </w:rPr>
+        <w:t xml:space="preserve"> pairs of earrings that can be bought</w:t>
+      </w:r>
+      <w:r>
+        <w:rPr>
+          <w:lang w:val="en-US"/>
+        </w:rPr>
+        <w:br/>
+      </w:r>
+      <w:r>
+        <w:rPr>
+          <w:b/>
+          <w:bCs/>
+          <w:lang w:val="en-US"/>
+        </w:rPr>
+        <w:t>Input(s):</w:t>
+      </w:r>
+      <w:r>
+        <w:rPr>
+          <w:lang w:val="en-US"/>
+        </w:rPr>
+        <w:t xml:space="preserve"> </w:t>
+      </w:r>
+      <w:r>
+        <w:rPr>
+          <w:lang w:val="en-US"/>
+        </w:rPr>
+        <w:t>Total amount of money, cost of a pair of earrings</w:t>
+      </w:r>
+      <w:r>
+        <w:rPr>
+          <w:lang w:val="en-US"/>
+        </w:rPr>
+        <w:br/>
+      </w:r>
+      <w:r>
+        <w:rPr>
+          <w:b/>
+          <w:bCs/>
+          <w:lang w:val="en-US"/>
+        </w:rPr>
+        <w:t>Processing:</w:t>
+      </w:r>
+      <w:r>
+        <w:rPr>
+          <w:b/>
+          <w:bCs/>
+          <w:lang w:val="en-US"/>
+        </w:rPr>
+        <w:t xml:space="preserve"> </w:t>
+      </w:r>
+      <w:r>
+        <w:rPr>
+          <w:lang w:val="en-US"/>
+        </w:rPr>
+        <w:t>unrounded number of earrings that can be bought</w:t>
+      </w:r>
+      <w:r>
+        <w:rPr>
+          <w:lang w:val="en-US"/>
+        </w:rPr>
+        <w:br/>
+      </w:r>
+      <w:r>
+        <w:rPr>
+          <w:b/>
+          <w:bCs/>
+          <w:lang w:val="en-US"/>
+        </w:rPr>
+        <w:t>Sample Calculation:</w:t>
+      </w:r>
+      <w:r>
+        <w:rPr>
+          <w:lang w:val="en-US"/>
+        </w:rPr>
+        <w:t xml:space="preserve"> </w:t>
+      </w:r>
+      <w:r>
+        <w:rPr>
+          <w:lang w:val="en-US"/>
+        </w:rPr>
+        <w:t>Total amount of money ($125) / cost of earrings ($20) = unrounded number of earrings (6.25) ~= 6</w:t>
+      </w:r>
+    </w:p>
+    <w:tbl>
+      <w:tblPr>
+        <w:tblStyle w:val="TableGrid"/>
+        <w:tblW w:w="0" w:type="auto"/>
+        <w:tblInd w:w="425" w:type="dxa"/>
+        <w:tblLook w:val="04A0" w:firstRow="1" w:lastRow="0" w:firstColumn="1" w:lastColumn="0" w:noHBand="0" w:noVBand="1"/>
+      </w:tblPr>
+      <w:tblGrid>
+        <w:gridCol w:w="1910"/>
+        <w:gridCol w:w="5220"/>
+        <w:gridCol w:w="2407"/>
+      </w:tblGrid>
+      <w:tr>
+        <w:tc>
+          <w:tcPr>
+            <w:tcW w:w="9537" w:type="dxa"/>
+            <w:gridSpan w:val="3"/>
+            <w:shd w:val="clear" w:color="auto" w:fill="17365D" w:themeFill="text2" w:themeFillShade="BF"/>
+          </w:tcPr>
+          <w:p>
+            <w:pPr>
+              <w:pStyle w:val="ListParagraph"/>
+              <w:ind w:left="0"/>
+              <w:contextualSpacing w:val="0"/>
+              <w:rPr>
+                <w:b/>
+                <w:bCs/>
+                <w:lang w:val="en-US"/>
+              </w:rPr>
+            </w:pPr>
+            <w:r>
+              <w:rPr>
+                <w:b/>
+                <w:bCs/>
+                <w:sz w:val="40"/>
+                <w:szCs w:val="40"/>
+                <w:lang w:val="en-US"/>
+              </w:rPr>
+              <w:t>IPO Chart</w:t>
+            </w:r>
+          </w:p>
+        </w:tc>
+      </w:tr>
+      <w:tr>
+        <w:tc>
+          <w:tcPr>
+            <w:tcW w:w="1910" w:type="dxa"/>
+          </w:tcPr>
+          <w:p>
+            <w:pPr>
+              <w:pStyle w:val="ListParagraph"/>
+              <w:ind w:left="0"/>
+              <w:contextualSpacing w:val="0"/>
+              <w:rPr>
+                <w:b/>
+                <w:bCs/>
+                <w:sz w:val="28"/>
+                <w:szCs w:val="28"/>
+                <w:lang w:val="en-US"/>
+              </w:rPr>
+            </w:pPr>
+            <w:r>
+              <w:rPr>
+                <w:b/>
+                <w:bCs/>
+                <w:sz w:val="28"/>
+                <w:szCs w:val="28"/>
+                <w:lang w:val="en-US"/>
+              </w:rPr>
+              <w:t>Input</w:t>
+            </w:r>
+          </w:p>
+        </w:tc>
+        <w:tc>
+          <w:tcPr>
+            <w:tcW w:w="5220" w:type="dxa"/>
+          </w:tcPr>
+          <w:p>
+            <w:pPr>
+              <w:pStyle w:val="ListParagraph"/>
+              <w:ind w:left="0"/>
+              <w:contextualSpacing w:val="0"/>
+              <w:rPr>
+                <w:b/>
+                <w:bCs/>
+                <w:sz w:val="28"/>
+                <w:szCs w:val="28"/>
+                <w:lang w:val="en-US"/>
+              </w:rPr>
+            </w:pPr>
+            <w:r>
+              <w:rPr>
+                <w:b/>
+                <w:bCs/>
+                <w:sz w:val="28"/>
+                <w:szCs w:val="28"/>
+                <w:lang w:val="en-US"/>
+              </w:rPr>
+              <w:t>Processing</w:t>
+            </w:r>
+          </w:p>
+        </w:tc>
+        <w:tc>
+          <w:tcPr>
+            <w:tcW w:w="2407" w:type="dxa"/>
+          </w:tcPr>
+          <w:p>
+            <w:pPr>
+              <w:pStyle w:val="ListParagraph"/>
+              <w:ind w:left="0"/>
+              <w:contextualSpacing w:val="0"/>
+              <w:rPr>
+                <w:b/>
+                <w:bCs/>
+                <w:sz w:val="28"/>
+                <w:szCs w:val="28"/>
+                <w:lang w:val="en-US"/>
+              </w:rPr>
+            </w:pPr>
+            <w:r>
+              <w:rPr>
+                <w:b/>
+                <w:bCs/>
+                <w:sz w:val="28"/>
+                <w:szCs w:val="28"/>
+                <w:lang w:val="en-US"/>
+              </w:rPr>
+              <w:t>Output</w:t>
+            </w:r>
+          </w:p>
+        </w:tc>
+      </w:tr>
+      <w:tr>
+        <w:tc>
+          <w:tcPr>
+            <w:tcW w:w="1910" w:type="dxa"/>
+          </w:tcPr>
+          <w:p>
+            <w:pPr>
+              <w:pStyle w:val="ListParagraph"/>
+              <w:ind w:left="0"/>
+              <w:contextualSpacing w:val="0"/>
+              <w:rPr>
+                <w:lang w:val="en-US"/>
+              </w:rPr>
+            </w:pPr>
+            <w:r>
+              <w:rPr>
+                <w:lang w:val="en-US"/>
+              </w:rPr>
+              <w:t>Total amount of money</w:t>
+            </w:r>
+          </w:p>
+        </w:tc>
+        <w:tc>
+          <w:tcPr>
+            <w:tcW w:w="5220" w:type="dxa"/>
+          </w:tcPr>
+          <w:p>
+            <w:pPr>
+              <w:pStyle w:val="ListParagraph"/>
+              <w:ind w:left="0"/>
+              <w:contextualSpacing w:val="0"/>
+              <w:rPr>
+                <w:lang w:val="en-US"/>
+              </w:rPr>
+            </w:pPr>
+            <w:r>
+              <w:rPr>
+                <w:b/>
+                <w:bCs/>
+                <w:lang w:val="en-US"/>
+              </w:rPr>
+              <w:t>Processing Items:</w:t>
+            </w:r>
+            <w:r>
+              <w:rPr>
+                <w:lang w:val="en-US"/>
+              </w:rPr>
+              <w:t xml:space="preserve"> unrounded number of earrings that can be bought</w:t>
+            </w:r>
+          </w:p>
+        </w:tc>
+        <w:tc>
+          <w:tcPr>
+            <w:tcW w:w="2407" w:type="dxa"/>
+          </w:tcPr>
+          <w:p>
+            <w:pPr>
+              <w:pStyle w:val="ListParagraph"/>
+              <w:ind w:left="0"/>
+              <w:contextualSpacing w:val="0"/>
+              <w:rPr>
+                <w:lang w:val="en-US"/>
+              </w:rPr>
+            </w:pPr>
+            <w:r>
+              <w:rPr>
+                <w:lang w:val="en-US"/>
+              </w:rPr>
+              <w:t xml:space="preserve">Number of </w:t>
+            </w:r>
+            <w:r>
+              <w:rPr>
+                <w:lang w:val="en-US"/>
+              </w:rPr>
+              <w:t>earrings</w:t>
+            </w:r>
+            <w:r>
+              <w:rPr>
+                <w:lang w:val="en-US"/>
+              </w:rPr>
+              <w:t xml:space="preserve"> that can be bought</w:t>
+            </w:r>
+          </w:p>
+        </w:tc>
+      </w:tr>
+      <w:tr>
+        <w:tc>
+          <w:tcPr>
+            <w:tcW w:w="1910" w:type="dxa"/>
+          </w:tcPr>
+          <w:p>
+            <w:pPr>
+              <w:pStyle w:val="ListParagraph"/>
+              <w:ind w:left="0"/>
+              <w:contextualSpacing w:val="0"/>
+              <w:rPr>
+                <w:lang w:val="en-US"/>
+              </w:rPr>
+            </w:pPr>
+            <w:r>
+              <w:rPr>
+                <w:lang w:val="en-US"/>
+              </w:rPr>
+              <w:t xml:space="preserve">Cost of </w:t>
+            </w:r>
+            <w:r>
+              <w:rPr>
+                <w:lang w:val="en-US"/>
+              </w:rPr>
+              <w:t>earrings</w:t>
+            </w:r>
+          </w:p>
+        </w:tc>
+        <w:tc>
+          <w:tcPr>
+            <w:tcW w:w="5220" w:type="dxa"/>
+          </w:tcPr>
+          <w:p>
+            <w:pPr>
+              <w:pStyle w:val="ListParagraph"/>
+              <w:ind w:left="0"/>
+              <w:contextualSpacing w:val="0"/>
+              <w:rPr>
+                <w:lang w:val="en-US"/>
+              </w:rPr>
+            </w:pPr>
+            <w:r>
+              <w:rPr>
+                <w:lang w:val="en-US"/>
+              </w:rPr>
+              <w:t>Algorithm:</w:t>
+            </w:r>
+            <w:r>
+              <w:rPr>
+                <w:lang w:val="en-US"/>
+              </w:rPr>
+              <w:br/>
+              <w:t xml:space="preserve">Enter the </w:t>
+            </w:r>
+            <w:r>
+              <w:rPr>
+                <w:lang w:val="en-US"/>
+              </w:rPr>
+              <w:t>total amount of money and cost of earrings</w:t>
+            </w:r>
+            <w:r>
+              <w:rPr>
+                <w:lang w:val="en-US"/>
+              </w:rPr>
+              <w:br/>
+            </w:r>
+          </w:p>
+          <w:p>
+            <w:pPr>
+              <w:pStyle w:val="ListParagraph"/>
+              <w:ind w:left="0"/>
+              <w:contextualSpacing w:val="0"/>
+              <w:rPr>
+                <w:lang w:val="en-US"/>
+              </w:rPr>
+            </w:pPr>
+            <w:r>
+              <w:rPr>
+                <w:lang w:val="en-US"/>
+              </w:rPr>
+              <w:t xml:space="preserve">Calculate </w:t>
+            </w:r>
+            <w:r>
+              <w:rPr>
+                <w:lang w:val="en-US"/>
+              </w:rPr>
+              <w:t>the unrounded number of earrings that can be bought by dividing the total amount of money by the cost of earrings</w:t>
+            </w:r>
+            <w:r>
+              <w:rPr>
+                <w:lang w:val="en-US"/>
+              </w:rPr>
+              <w:br/>
+            </w:r>
+            <w:r>
+              <w:rPr>
+                <w:lang w:val="en-US"/>
+              </w:rPr>
+              <w:br/>
+              <w:t>Calculate the number of earrings that can be bought by rounding down the unrounded number of earrings that can be bought</w:t>
+            </w:r>
+            <w:r>
+              <w:rPr>
+                <w:lang w:val="en-US"/>
+              </w:rPr>
+              <w:br/>
+            </w:r>
+          </w:p>
+          <w:p>
+            <w:pPr>
+              <w:pStyle w:val="ListParagraph"/>
+              <w:ind w:left="0"/>
+              <w:contextualSpacing w:val="0"/>
+              <w:rPr>
+                <w:lang w:val="en-US"/>
+              </w:rPr>
+            </w:pPr>
+            <w:r>
+              <w:rPr>
+                <w:lang w:val="en-US"/>
+              </w:rPr>
+              <w:t>Display the number of earrings that can be bought</w:t>
+            </w:r>
+            <w:r>
+              <w:rPr>
+                <w:lang w:val="en-US"/>
+              </w:rPr>
+              <w:br/>
+            </w:r>
+          </w:p>
+        </w:tc>
+        <w:tc>
+          <w:tcPr>
+            <w:tcW w:w="2407" w:type="dxa"/>
+          </w:tcPr>
+          <w:p>
+            <w:pPr>
+              <w:pStyle w:val="ListParagraph"/>
+              <w:ind w:left="0"/>
+              <w:contextualSpacing w:val="0"/>
+              <w:rPr>
+                <w:lang w:val="en-US"/>
+              </w:rPr>
+            </w:pPr>
+          </w:p>
+        </w:tc>
+      </w:tr>
+    </w:tbl>
+    <w:p>
+      <w:pPr>
+        <w:pStyle w:val="ListParagraph"/>
+        <w:ind w:left="425"/>
+        <w:contextualSpacing w:val="0"/>
+        <w:rPr>
+          <w:lang w:val="en-US"/>
+        </w:rPr>
+      </w:pPr>
     </w:p>
     <w:p>
       <w:pPr>
@@ -2633,6 +3168,71 @@
       </w:pPr>
       <w:r>
         <w:rPr>
+          <w:noProof/>
+          <w:lang w:val="en-US"/>
+        </w:rPr>
+        <w:lastRenderedPageBreak/>
+        <mc:AlternateContent>
+          <mc:Choice Requires="wps">
+            <w:drawing>
+              <wp:anchor distT="0" distB="0" distL="114300" distR="114300" simplePos="0" relativeHeight="251671552" behindDoc="0" locked="0" layoutInCell="1" allowOverlap="1" wp14:anchorId="2771F4D2" wp14:editId="5DE70334">
+                <wp:simplePos x="0" y="0"/>
+                <wp:positionH relativeFrom="margin">
+                  <wp:align>right</wp:align>
+                </wp:positionH>
+                <wp:positionV relativeFrom="paragraph">
+                  <wp:posOffset>391795</wp:posOffset>
+                </wp:positionV>
+                <wp:extent cx="6191250" cy="0"/>
+                <wp:effectExtent l="0" t="0" r="0" b="0"/>
+                <wp:wrapNone/>
+                <wp:docPr id="1184674168" name="Straight Connector 1"/>
+                <wp:cNvGraphicFramePr/>
+                <a:graphic xmlns:a="http://schemas.openxmlformats.org/drawingml/2006/main">
+                  <a:graphicData uri="http://schemas.microsoft.com/office/word/2010/wordprocessingShape">
+                    <wps:wsp>
+                      <wps:cNvCnPr/>
+                      <wps:spPr>
+                        <a:xfrm>
+                          <a:off x="0" y="0"/>
+                          <a:ext cx="6191250" cy="0"/>
+                        </a:xfrm>
+                        <a:prstGeom prst="line">
+                          <a:avLst/>
+                        </a:prstGeom>
+                      </wps:spPr>
+                      <wps:style>
+                        <a:lnRef idx="1">
+                          <a:schemeClr val="accent1"/>
+                        </a:lnRef>
+                        <a:fillRef idx="0">
+                          <a:schemeClr val="accent1"/>
+                        </a:fillRef>
+                        <a:effectRef idx="0">
+                          <a:schemeClr val="accent1"/>
+                        </a:effectRef>
+                        <a:fontRef idx="minor">
+                          <a:schemeClr val="tx1"/>
+                        </a:fontRef>
+                      </wps:style>
+                      <wps:bodyPr/>
+                    </wps:wsp>
+                  </a:graphicData>
+                </a:graphic>
+              </wp:anchor>
+            </w:drawing>
+          </mc:Choice>
+          <mc:Fallback>
+            <w:pict>
+              <v:line w14:anchorId="22C1FD45" id="Straight Connector 1" o:spid="_x0000_s1026" style="position:absolute;z-index:251671552;visibility:visible;mso-wrap-style:square;mso-wrap-distance-left:9pt;mso-wrap-distance-top:0;mso-wrap-distance-right:9pt;mso-wrap-distance-bottom:0;mso-position-horizontal:right;mso-position-horizontal-relative:margin;mso-position-vertical:absolute;mso-position-vertical-relative:text" from="436.3pt,30.85pt" to="923.8pt,30.85pt" o:gfxdata="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" strokecolor="#4579b8 [3044]">
+                <w10:wrap anchorx="margin"/>
+              </v:line>
+            </w:pict>
+          </mc:Fallback>
+        </mc:AlternateContent>
+      </w:r>
+      <w:r>
+        <w:rPr>
           <w:rFonts w:cstheme="minorHAnsi"/>
           <w:lang w:val="en-US"/>
         </w:rPr>
@@ -2651,8 +3251,705 @@
           <w:rFonts w:cstheme="minorHAnsi"/>
           <w:lang w:val="en-US"/>
         </w:rPr>
-        <w:t>. How much will Gerard charge for a job that is 12m with 4 joins?</w:t>
-      </w:r>
+        <w:t>. How much will Gerard charge for a job that is 12m with 4 join</w:t>
+      </w:r>
+      <w:r>
+        <w:rPr>
+          <w:rFonts w:cstheme="minorHAnsi"/>
+          <w:lang w:val="en-US"/>
+        </w:rPr>
+        <w:t>t</w:t>
+      </w:r>
+      <w:r>
+        <w:rPr>
+          <w:rFonts w:cstheme="minorHAnsi"/>
+          <w:lang w:val="en-US"/>
+        </w:rPr>
+        <w:t>s?</w:t>
+      </w:r>
+      <w:r>
+        <w:rPr>
+          <w:rFonts w:cstheme="minorHAnsi"/>
+          <w:lang w:val="en-US"/>
+        </w:rPr>
+        <w:br/>
+      </w:r>
+      <w:r>
+        <w:rPr>
+          <w:b/>
+          <w:bCs/>
+          <w:lang w:val="en-US"/>
+        </w:rPr>
+        <w:br/>
+      </w:r>
+      <w:r>
+        <w:rPr>
+          <w:b/>
+          <w:bCs/>
+          <w:lang w:val="en-US"/>
+        </w:rPr>
+        <w:t>Question:</w:t>
+      </w:r>
+      <w:r>
+        <w:rPr>
+          <w:lang w:val="en-US"/>
+        </w:rPr>
+        <w:t xml:space="preserve"> </w:t>
+      </w:r>
+      <w:r>
+        <w:rPr>
+          <w:lang w:val="en-US"/>
+        </w:rPr>
+        <w:t>How much does it cost for pipe installation including joints needed?</w:t>
+      </w:r>
+      <w:r>
+        <w:rPr>
+          <w:lang w:val="en-US"/>
+        </w:rPr>
+        <w:br/>
+      </w:r>
+      <w:r>
+        <w:rPr>
+          <w:b/>
+          <w:bCs/>
+          <w:lang w:val="en-US"/>
+        </w:rPr>
+        <w:t>Output(s):</w:t>
+      </w:r>
+      <w:r>
+        <w:rPr>
+          <w:lang w:val="en-US"/>
+        </w:rPr>
+        <w:t xml:space="preserve"> </w:t>
+      </w:r>
+      <w:r>
+        <w:rPr>
+          <w:lang w:val="en-US"/>
+        </w:rPr>
+        <w:t>Total cost for plumbing job</w:t>
+      </w:r>
+      <w:r>
+        <w:rPr>
+          <w:lang w:val="en-US"/>
+        </w:rPr>
+        <w:br/>
+      </w:r>
+      <w:r>
+        <w:rPr>
+          <w:b/>
+          <w:bCs/>
+          <w:lang w:val="en-US"/>
+        </w:rPr>
+        <w:t>Input(s):</w:t>
+      </w:r>
+      <w:r>
+        <w:rPr>
+          <w:lang w:val="en-US"/>
+        </w:rPr>
+        <w:t xml:space="preserve"> </w:t>
+      </w:r>
+      <w:r>
+        <w:rPr>
+          <w:lang w:val="en-US"/>
+        </w:rPr>
+        <w:t>Number of meters of pipe, cost per meter of pipe installed, Number of joints,  cost per joint installed</w:t>
+      </w:r>
+      <w:r>
+        <w:rPr>
+          <w:lang w:val="en-US"/>
+        </w:rPr>
+        <w:br/>
+      </w:r>
+      <w:r>
+        <w:rPr>
+          <w:b/>
+          <w:bCs/>
+          <w:lang w:val="en-US"/>
+        </w:rPr>
+        <w:t>Processing:</w:t>
+      </w:r>
+      <w:r>
+        <w:rPr>
+          <w:b/>
+          <w:bCs/>
+          <w:lang w:val="en-US"/>
+        </w:rPr>
+        <w:t xml:space="preserve"> </w:t>
+      </w:r>
+      <w:r>
+        <w:rPr>
+          <w:lang w:val="en-US"/>
+        </w:rPr>
+        <w:t>Total cost of pipe, Total cost of joints</w:t>
+      </w:r>
+      <w:r>
+        <w:rPr>
+          <w:lang w:val="en-US"/>
+        </w:rPr>
+        <w:br/>
+      </w:r>
+      <w:r>
+        <w:rPr>
+          <w:b/>
+          <w:bCs/>
+          <w:lang w:val="en-US"/>
+        </w:rPr>
+        <w:t>Sample Calculation:</w:t>
+      </w:r>
+      <w:r>
+        <w:rPr>
+          <w:lang w:val="en-US"/>
+        </w:rPr>
+        <w:t xml:space="preserve"> </w:t>
+      </w:r>
+      <w:r>
+        <w:rPr>
+          <w:lang w:val="en-US"/>
+        </w:rPr>
+        <w:br/>
+        <w:t>Numbers of meters of pipe (12) x cost per meter of pipe installed ($1.25) = total cost of pipe ($15)</w:t>
+      </w:r>
+      <w:r>
+        <w:rPr>
+          <w:lang w:val="en-US"/>
+        </w:rPr>
+        <w:br/>
+        <w:t>Number of joints (4) x cost per joint ($0.9) installed = total cost of joints ($3.6)</w:t>
+      </w:r>
+      <w:r>
+        <w:rPr>
+          <w:lang w:val="en-US"/>
+        </w:rPr>
+        <w:br/>
+        <w:t>Total cost of pipe ($15) + total cost of joints ($3.6) = total cost for plumbing job ($18.6)</w:t>
+      </w:r>
+    </w:p>
+    <w:tbl>
+      <w:tblPr>
+        <w:tblStyle w:val="TableGrid"/>
+        <w:tblW w:w="0" w:type="auto"/>
+        <w:tblInd w:w="425" w:type="dxa"/>
+        <w:tblLook w:val="04A0" w:firstRow="1" w:lastRow="0" w:firstColumn="1" w:lastColumn="0" w:noHBand="0" w:noVBand="1"/>
+      </w:tblPr>
+      <w:tblGrid>
+        <w:gridCol w:w="1910"/>
+        <w:gridCol w:w="5220"/>
+        <w:gridCol w:w="2407"/>
+      </w:tblGrid>
+      <w:tr>
+        <w:tc>
+          <w:tcPr>
+            <w:tcW w:w="9537" w:type="dxa"/>
+            <w:gridSpan w:val="3"/>
+            <w:shd w:val="clear" w:color="auto" w:fill="17365D" w:themeFill="text2" w:themeFillShade="BF"/>
+          </w:tcPr>
+          <w:p>
+            <w:pPr>
+              <w:pStyle w:val="ListParagraph"/>
+              <w:ind w:left="0"/>
+              <w:contextualSpacing w:val="0"/>
+              <w:rPr>
+                <w:b/>
+                <w:bCs/>
+                <w:lang w:val="en-US"/>
+              </w:rPr>
+            </w:pPr>
+            <w:r>
+              <w:rPr>
+                <w:b/>
+                <w:bCs/>
+                <w:sz w:val="40"/>
+                <w:szCs w:val="40"/>
+                <w:lang w:val="en-US"/>
+              </w:rPr>
+              <w:t>IPO Chart</w:t>
+            </w:r>
+          </w:p>
+        </w:tc>
+      </w:tr>
+      <w:tr>
+        <w:tc>
+          <w:tcPr>
+            <w:tcW w:w="1910" w:type="dxa"/>
+          </w:tcPr>
+          <w:p>
+            <w:pPr>
+              <w:pStyle w:val="ListParagraph"/>
+              <w:ind w:left="0"/>
+              <w:contextualSpacing w:val="0"/>
+              <w:rPr>
+                <w:b/>
+                <w:bCs/>
+                <w:sz w:val="28"/>
+                <w:szCs w:val="28"/>
+                <w:lang w:val="en-US"/>
+              </w:rPr>
+            </w:pPr>
+            <w:r>
+              <w:rPr>
+                <w:b/>
+                <w:bCs/>
+                <w:sz w:val="28"/>
+                <w:szCs w:val="28"/>
+                <w:lang w:val="en-US"/>
+              </w:rPr>
+              <w:t>Input</w:t>
+            </w:r>
+          </w:p>
+        </w:tc>
+        <w:tc>
+          <w:tcPr>
+            <w:tcW w:w="5220" w:type="dxa"/>
+          </w:tcPr>
+          <w:p>
+            <w:pPr>
+              <w:pStyle w:val="ListParagraph"/>
+              <w:ind w:left="0"/>
+              <w:contextualSpacing w:val="0"/>
+              <w:rPr>
+                <w:b/>
+                <w:bCs/>
+                <w:sz w:val="28"/>
+                <w:szCs w:val="28"/>
+                <w:lang w:val="en-US"/>
+              </w:rPr>
+            </w:pPr>
+            <w:r>
+              <w:rPr>
+                <w:b/>
+                <w:bCs/>
+                <w:sz w:val="28"/>
+                <w:szCs w:val="28"/>
+                <w:lang w:val="en-US"/>
+              </w:rPr>
+              <w:t>Processing</w:t>
+            </w:r>
+          </w:p>
+        </w:tc>
+        <w:tc>
+          <w:tcPr>
+            <w:tcW w:w="2407" w:type="dxa"/>
+          </w:tcPr>
+          <w:p>
+            <w:pPr>
+              <w:pStyle w:val="ListParagraph"/>
+              <w:ind w:left="0"/>
+              <w:contextualSpacing w:val="0"/>
+              <w:rPr>
+                <w:b/>
+                <w:bCs/>
+                <w:sz w:val="28"/>
+                <w:szCs w:val="28"/>
+                <w:lang w:val="en-US"/>
+              </w:rPr>
+            </w:pPr>
+            <w:r>
+              <w:rPr>
+                <w:b/>
+                <w:bCs/>
+                <w:sz w:val="28"/>
+                <w:szCs w:val="28"/>
+                <w:lang w:val="en-US"/>
+              </w:rPr>
+              <w:t>Output</w:t>
+            </w:r>
+          </w:p>
+        </w:tc>
+      </w:tr>
+      <w:tr>
+        <w:trPr>
+          <w:trHeight w:val="683"/>
+        </w:trPr>
+        <w:tc>
+          <w:tcPr>
+            <w:tcW w:w="1910" w:type="dxa"/>
+          </w:tcPr>
+          <w:p>
+            <w:pPr>
+              <w:pStyle w:val="ListParagraph"/>
+              <w:ind w:left="0"/>
+              <w:contextualSpacing w:val="0"/>
+              <w:rPr>
+                <w:lang w:val="en-US"/>
+              </w:rPr>
+            </w:pPr>
+            <w:r>
+              <w:rPr>
+                <w:lang w:val="en-US"/>
+              </w:rPr>
+              <w:t>Number of meters of pipe</w:t>
+            </w:r>
+          </w:p>
+        </w:tc>
+        <w:tc>
+          <w:tcPr>
+            <w:tcW w:w="5220" w:type="dxa"/>
+          </w:tcPr>
+          <w:p>
+            <w:pPr>
+              <w:pStyle w:val="ListParagraph"/>
+              <w:ind w:left="0"/>
+              <w:contextualSpacing w:val="0"/>
+              <w:rPr>
+                <w:lang w:val="en-US"/>
+              </w:rPr>
+            </w:pPr>
+            <w:r>
+              <w:rPr>
+                <w:b/>
+                <w:bCs/>
+                <w:lang w:val="en-US"/>
+              </w:rPr>
+              <w:t>Processing Items:</w:t>
+            </w:r>
+            <w:r>
+              <w:rPr>
+                <w:lang w:val="en-US"/>
+              </w:rPr>
+              <w:t xml:space="preserve"> </w:t>
+            </w:r>
+            <w:r>
+              <w:rPr>
+                <w:lang w:val="en-US"/>
+              </w:rPr>
+              <w:t>Total cost of pipe, Total cost of joints</w:t>
+            </w:r>
+          </w:p>
+        </w:tc>
+        <w:tc>
+          <w:tcPr>
+            <w:tcW w:w="2407" w:type="dxa"/>
+          </w:tcPr>
+          <w:p>
+            <w:pPr>
+              <w:pStyle w:val="ListParagraph"/>
+              <w:ind w:left="0"/>
+              <w:contextualSpacing w:val="0"/>
+              <w:rPr>
+                <w:lang w:val="en-US"/>
+              </w:rPr>
+            </w:pPr>
+            <w:r>
+              <w:rPr>
+                <w:lang w:val="en-US"/>
+              </w:rPr>
+              <w:t>T</w:t>
+            </w:r>
+            <w:r>
+              <w:rPr>
+                <w:lang w:val="en-US"/>
+              </w:rPr>
+              <w:t>otal cost for plumbing job</w:t>
+            </w:r>
+          </w:p>
+        </w:tc>
+      </w:tr>
+      <w:tr>
+        <w:trPr>
+          <w:trHeight w:val="878"/>
+        </w:trPr>
+        <w:tc>
+          <w:tcPr>
+            <w:tcW w:w="1910" w:type="dxa"/>
+          </w:tcPr>
+          <w:p>
+            <w:pPr>
+              <w:pStyle w:val="ListParagraph"/>
+              <w:ind w:left="0"/>
+              <w:contextualSpacing w:val="0"/>
+              <w:rPr>
+                <w:lang w:val="en-US"/>
+              </w:rPr>
+            </w:pPr>
+            <w:r>
+              <w:rPr>
+                <w:lang w:val="en-US"/>
+              </w:rPr>
+              <w:t>Cost per meter of pipe installed</w:t>
+            </w:r>
+          </w:p>
+        </w:tc>
+        <w:tc>
+          <w:tcPr>
+            <w:tcW w:w="5220" w:type="dxa"/>
+            <w:vMerge w:val="restart"/>
+          </w:tcPr>
+          <w:p>
+            <w:pPr>
+              <w:pStyle w:val="ListParagraph"/>
+              <w:ind w:left="0"/>
+              <w:contextualSpacing w:val="0"/>
+              <w:rPr>
+                <w:lang w:val="en-US"/>
+              </w:rPr>
+            </w:pPr>
+            <w:r>
+              <w:rPr>
+                <w:lang w:val="en-US"/>
+              </w:rPr>
+              <w:t>Algorithm:</w:t>
+            </w:r>
+            <w:r>
+              <w:rPr>
+                <w:lang w:val="en-US"/>
+              </w:rPr>
+              <w:br/>
+              <w:t xml:space="preserve">Enter the </w:t>
+            </w:r>
+            <w:r>
+              <w:rPr>
+                <w:lang w:val="en-US"/>
+              </w:rPr>
+              <w:t>number of meters of pipe, cost per meter of pipe installed, number of joints, cost per joint installed</w:t>
+            </w:r>
+            <w:r>
+              <w:rPr>
+                <w:lang w:val="en-US"/>
+              </w:rPr>
+              <w:br/>
+            </w:r>
+          </w:p>
+          <w:p>
+            <w:pPr>
+              <w:pStyle w:val="ListParagraph"/>
+              <w:ind w:left="0"/>
+              <w:contextualSpacing w:val="0"/>
+              <w:rPr>
+                <w:lang w:val="en-US"/>
+              </w:rPr>
+            </w:pPr>
+            <w:r>
+              <w:rPr>
+                <w:lang w:val="en-US"/>
+              </w:rPr>
+              <w:t xml:space="preserve">Calculate the </w:t>
+            </w:r>
+            <w:r>
+              <w:rPr>
+                <w:lang w:val="en-US"/>
+              </w:rPr>
+              <w:t>Total cost of pipe by multiplying n</w:t>
+            </w:r>
+            <w:r>
+              <w:rPr>
+                <w:lang w:val="en-US"/>
+              </w:rPr>
+              <w:t>umber of meters of pipe</w:t>
+            </w:r>
+            <w:r>
+              <w:rPr>
+                <w:lang w:val="en-US"/>
+              </w:rPr>
+              <w:t xml:space="preserve"> with the cost per meter of pipe installed</w:t>
+            </w:r>
+            <w:r>
+              <w:rPr>
+                <w:lang w:val="en-US"/>
+              </w:rPr>
+              <w:br/>
+            </w:r>
+            <w:r>
+              <w:rPr>
+                <w:lang w:val="en-US"/>
+              </w:rPr>
+              <w:br/>
+              <w:t xml:space="preserve">Calculate </w:t>
+            </w:r>
+            <w:r>
+              <w:rPr>
+                <w:lang w:val="en-US"/>
+              </w:rPr>
+              <w:t>the total cost of joints by multiplying number of joints with cost per joint installed</w:t>
+            </w:r>
+            <w:r>
+              <w:rPr>
+                <w:lang w:val="en-US"/>
+              </w:rPr>
+              <w:br/>
+            </w:r>
+            <w:r>
+              <w:rPr>
+                <w:lang w:val="en-US"/>
+              </w:rPr>
+              <w:br/>
+              <w:t>Add the total cost of pipe and total cost of joints to get the total cost for plumbing job</w:t>
+            </w:r>
+            <w:r>
+              <w:rPr>
+                <w:lang w:val="en-US"/>
+              </w:rPr>
+              <w:br/>
+            </w:r>
+          </w:p>
+          <w:p>
+            <w:pPr>
+              <w:pStyle w:val="ListParagraph"/>
+              <w:ind w:left="0"/>
+              <w:contextualSpacing w:val="0"/>
+              <w:rPr>
+                <w:lang w:val="en-US"/>
+              </w:rPr>
+            </w:pPr>
+            <w:r>
+              <w:rPr>
+                <w:lang w:val="en-US"/>
+              </w:rPr>
+              <w:t xml:space="preserve">Display the </w:t>
+            </w:r>
+            <w:r>
+              <w:rPr>
+                <w:lang w:val="en-US"/>
+              </w:rPr>
+              <w:t>total cost for plumbing job</w:t>
+            </w:r>
+            <w:r>
+              <w:rPr>
+                <w:lang w:val="en-US"/>
+              </w:rPr>
+              <w:br/>
+            </w:r>
+          </w:p>
+        </w:tc>
+        <w:tc>
+          <w:tcPr>
+            <w:tcW w:w="2407" w:type="dxa"/>
+            <w:vMerge w:val="restart"/>
+          </w:tcPr>
+          <w:p>
+            <w:pPr>
+              <w:pStyle w:val="ListParagraph"/>
+              <w:ind w:left="0"/>
+              <w:contextualSpacing w:val="0"/>
+              <w:rPr>
+                <w:lang w:val="en-US"/>
+              </w:rPr>
+            </w:pPr>
+          </w:p>
+        </w:tc>
+      </w:tr>
+      <w:tr>
+        <w:trPr>
+          <w:trHeight w:val="877"/>
+        </w:trPr>
+        <w:tc>
+          <w:tcPr>
+            <w:tcW w:w="1910" w:type="dxa"/>
+          </w:tcPr>
+          <w:p>
+            <w:pPr>
+              <w:pStyle w:val="ListParagraph"/>
+              <w:ind w:left="0"/>
+              <w:contextualSpacing w:val="0"/>
+              <w:rPr>
+                <w:lang w:val="en-US"/>
+              </w:rPr>
+            </w:pPr>
+            <w:r>
+              <w:rPr>
+                <w:lang w:val="en-US"/>
+              </w:rPr>
+              <w:t>Number of joints</w:t>
+            </w:r>
+          </w:p>
+        </w:tc>
+        <w:tc>
+          <w:tcPr>
+            <w:tcW w:w="5220" w:type="dxa"/>
+            <w:vMerge/>
+          </w:tcPr>
+          <w:p>
+            <w:pPr>
+              <w:pStyle w:val="ListParagraph"/>
+              <w:ind w:left="0"/>
+              <w:contextualSpacing w:val="0"/>
+              <w:rPr>
+                <w:lang w:val="en-US"/>
+              </w:rPr>
+            </w:pPr>
+          </w:p>
+        </w:tc>
+        <w:tc>
+          <w:tcPr>
+            <w:tcW w:w="2407" w:type="dxa"/>
+            <w:vMerge/>
+          </w:tcPr>
+          <w:p>
+            <w:pPr>
+              <w:pStyle w:val="ListParagraph"/>
+              <w:ind w:left="0"/>
+              <w:contextualSpacing w:val="0"/>
+              <w:rPr>
+                <w:lang w:val="en-US"/>
+              </w:rPr>
+            </w:pPr>
+          </w:p>
+        </w:tc>
+      </w:tr>
+      <w:tr>
+        <w:trPr>
+          <w:trHeight w:val="1747"/>
+        </w:trPr>
+        <w:tc>
+          <w:tcPr>
+            <w:tcW w:w="1910" w:type="dxa"/>
+          </w:tcPr>
+          <w:p>
+            <w:pPr>
+              <w:pStyle w:val="ListParagraph"/>
+              <w:ind w:left="0"/>
+              <w:contextualSpacing w:val="0"/>
+              <w:rPr>
+                <w:lang w:val="en-US"/>
+              </w:rPr>
+            </w:pPr>
+            <w:r>
+              <w:rPr>
+                <w:lang w:val="en-US"/>
+              </w:rPr>
+              <w:t>Cost per joint installed</w:t>
+            </w:r>
+          </w:p>
+        </w:tc>
+        <w:tc>
+          <w:tcPr>
+            <w:tcW w:w="5220" w:type="dxa"/>
+            <w:vMerge/>
+          </w:tcPr>
+          <w:p>
+            <w:pPr>
+              <w:pStyle w:val="ListParagraph"/>
+              <w:ind w:left="0"/>
+              <w:contextualSpacing w:val="0"/>
+              <w:rPr>
+                <w:lang w:val="en-US"/>
+              </w:rPr>
+            </w:pPr>
+          </w:p>
+        </w:tc>
+        <w:tc>
+          <w:tcPr>
+            <w:tcW w:w="2407" w:type="dxa"/>
+            <w:vMerge/>
+          </w:tcPr>
+          <w:p>
+            <w:pPr>
+              <w:pStyle w:val="ListParagraph"/>
+              <w:ind w:left="0"/>
+              <w:contextualSpacing w:val="0"/>
+              <w:rPr>
+                <w:lang w:val="en-US"/>
+              </w:rPr>
+            </w:pPr>
+          </w:p>
+        </w:tc>
+      </w:tr>
+    </w:tbl>
+    <w:p>
+      <w:pPr>
+        <w:rPr>
+          <w:lang w:val="en-US"/>
+        </w:rPr>
+      </w:pPr>
     </w:p>
     <w:p>
       <w:pPr>
@@ -2669,6 +3966,70 @@
       </w:pPr>
       <w:r>
         <w:rPr>
+          <w:noProof/>
+          <w:lang w:val="en-US"/>
+        </w:rPr>
+        <mc:AlternateContent>
+          <mc:Choice Requires="wps">
+            <w:drawing>
+              <wp:anchor distT="0" distB="0" distL="114300" distR="114300" simplePos="0" relativeHeight="251673600" behindDoc="0" locked="0" layoutInCell="1" allowOverlap="1" wp14:anchorId="21CE40F5" wp14:editId="4C544BA3">
+                <wp:simplePos x="0" y="0"/>
+                <wp:positionH relativeFrom="margin">
+                  <wp:align>right</wp:align>
+                </wp:positionH>
+                <wp:positionV relativeFrom="paragraph">
+                  <wp:posOffset>568960</wp:posOffset>
+                </wp:positionV>
+                <wp:extent cx="6191250" cy="0"/>
+                <wp:effectExtent l="0" t="0" r="0" b="0"/>
+                <wp:wrapNone/>
+                <wp:docPr id="179703390" name="Straight Connector 1"/>
+                <wp:cNvGraphicFramePr/>
+                <a:graphic xmlns:a="http://schemas.openxmlformats.org/drawingml/2006/main">
+                  <a:graphicData uri="http://schemas.microsoft.com/office/word/2010/wordprocessingShape">
+                    <wps:wsp>
+                      <wps:cNvCnPr/>
+                      <wps:spPr>
+                        <a:xfrm>
+                          <a:off x="0" y="0"/>
+                          <a:ext cx="6191250" cy="0"/>
+                        </a:xfrm>
+                        <a:prstGeom prst="line">
+                          <a:avLst/>
+                        </a:prstGeom>
+                      </wps:spPr>
+                      <wps:style>
+                        <a:lnRef idx="1">
+                          <a:schemeClr val="accent1"/>
+                        </a:lnRef>
+                        <a:fillRef idx="0">
+                          <a:schemeClr val="accent1"/>
+                        </a:fillRef>
+                        <a:effectRef idx="0">
+                          <a:schemeClr val="accent1"/>
+                        </a:effectRef>
+                        <a:fontRef idx="minor">
+                          <a:schemeClr val="tx1"/>
+                        </a:fontRef>
+                      </wps:style>
+                      <wps:bodyPr/>
+                    </wps:wsp>
+                  </a:graphicData>
+                </a:graphic>
+              </wp:anchor>
+            </w:drawing>
+          </mc:Choice>
+          <mc:Fallback>
+            <w:pict>
+              <v:line w14:anchorId="1385A038" id="Straight Connector 1" o:spid="_x0000_s1026" style="position:absolute;z-index:251673600;visibility:visible;mso-wrap-style:square;mso-wrap-distance-left:9pt;mso-wrap-distance-top:0;mso-wrap-distance-right:9pt;mso-wrap-distance-bottom:0;mso-position-horizontal:right;mso-position-horizontal-relative:margin;mso-position-vertical:absolute;mso-position-vertical-relative:text" from="436.3pt,44.8pt" to="923.8pt,44.8pt" o:gfxdata="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" strokecolor="#4579b8 [3044]">
+                <w10:wrap anchorx="margin"/>
+              </v:line>
+            </w:pict>
+          </mc:Fallback>
+        </mc:AlternateContent>
+      </w:r>
+      <w:r>
+        <w:rPr>
           <w:rFonts w:cstheme="minorHAnsi"/>
           <w:lang w:val="en-US"/>
         </w:rPr>
@@ -2782,6 +4143,79 @@
           <w:lang w:val="en-US"/>
         </w:rPr>
         <w:t xml:space="preserve"> will remain at the end of the day?</w:t>
+      </w:r>
+      <w:r>
+        <w:rPr>
+          <w:rFonts w:cstheme="minorHAnsi"/>
+          <w:lang w:val="en-US"/>
+        </w:rPr>
+        <w:br/>
+      </w:r>
+      <w:r>
+        <w:rPr>
+          <w:b/>
+          <w:bCs/>
+          <w:lang w:val="en-US"/>
+        </w:rPr>
+        <w:t>Question:</w:t>
+      </w:r>
+      <w:r>
+        <w:rPr>
+          <w:lang w:val="en-US"/>
+        </w:rPr>
+        <w:t xml:space="preserve"> </w:t>
+      </w:r>
+      <w:r>
+        <w:rPr>
+          <w:lang w:val="en-US"/>
+        </w:rPr>
+        <w:t xml:space="preserve">How many tickets will remain after the family rides </w:t>
+      </w:r>
+      <w:proofErr w:type="gramStart"/>
+      <w:r>
+        <w:rPr>
+          <w:lang w:val="en-US"/>
+        </w:rPr>
+        <w:t>a number of</w:t>
+      </w:r>
+      <w:proofErr w:type="gramEnd"/>
+      <w:r>
+        <w:rPr>
+          <w:lang w:val="en-US"/>
+        </w:rPr>
+        <w:t xml:space="preserve"> rides at the CNE?</w:t>
+      </w:r>
+      <w:r>
+        <w:rPr>
+          <w:lang w:val="en-US"/>
+        </w:rPr>
+        <w:br/>
+      </w:r>
+      <w:r>
+        <w:rPr>
+          <w:b/>
+          <w:bCs/>
+          <w:lang w:val="en-US"/>
+        </w:rPr>
+        <w:t>Cannot be answered due to insufficient information.</w:t>
+      </w:r>
+      <w:r>
+        <w:rPr>
+          <w:lang w:val="en-US"/>
+        </w:rPr>
+        <w:t xml:space="preserve"> Specifically, </w:t>
+      </w:r>
+      <w:r>
+        <w:rPr>
+          <w:lang w:val="en-US"/>
+        </w:rPr>
+        <w:t>which rides were ridden by the family and how many times was each ride ridden.</w:t>
+      </w:r>
+      <w:r>
+        <w:rPr>
+          <w:lang w:val="en-US"/>
+        </w:rPr>
+        <w:br/>
       </w:r>
     </w:p>
     <w:p>
@@ -2799,6 +4233,71 @@
       </w:pPr>
       <w:r>
         <w:rPr>
+          <w:noProof/>
+          <w:lang w:val="en-US"/>
+        </w:rPr>
+        <w:lastRenderedPageBreak/>
+        <mc:AlternateContent>
+          <mc:Choice Requires="wps">
+            <w:drawing>
+              <wp:anchor distT="0" distB="0" distL="114300" distR="114300" simplePos="0" relativeHeight="251677696" behindDoc="0" locked="0" layoutInCell="1" allowOverlap="1" wp14:anchorId="2A49CAD1" wp14:editId="0C062EC4">
+                <wp:simplePos x="0" y="0"/>
+                <wp:positionH relativeFrom="margin">
+                  <wp:align>right</wp:align>
+                </wp:positionH>
+                <wp:positionV relativeFrom="paragraph">
+                  <wp:posOffset>383169</wp:posOffset>
+                </wp:positionV>
+                <wp:extent cx="6191250" cy="0"/>
+                <wp:effectExtent l="0" t="0" r="0" b="0"/>
+                <wp:wrapNone/>
+                <wp:docPr id="898480819" name="Straight Connector 1"/>
+                <wp:cNvGraphicFramePr/>
+                <a:graphic xmlns:a="http://schemas.openxmlformats.org/drawingml/2006/main">
+                  <a:graphicData uri="http://schemas.microsoft.com/office/word/2010/wordprocessingShape">
+                    <wps:wsp>
+                      <wps:cNvCnPr/>
+                      <wps:spPr>
+                        <a:xfrm>
+                          <a:off x="0" y="0"/>
+                          <a:ext cx="6191250" cy="0"/>
+                        </a:xfrm>
+                        <a:prstGeom prst="line">
+                          <a:avLst/>
+                        </a:prstGeom>
+                      </wps:spPr>
+                      <wps:style>
+                        <a:lnRef idx="1">
+                          <a:schemeClr val="accent1"/>
+                        </a:lnRef>
+                        <a:fillRef idx="0">
+                          <a:schemeClr val="accent1"/>
+                        </a:fillRef>
+                        <a:effectRef idx="0">
+                          <a:schemeClr val="accent1"/>
+                        </a:effectRef>
+                        <a:fontRef idx="minor">
+                          <a:schemeClr val="tx1"/>
+                        </a:fontRef>
+                      </wps:style>
+                      <wps:bodyPr/>
+                    </wps:wsp>
+                  </a:graphicData>
+                </a:graphic>
+              </wp:anchor>
+            </w:drawing>
+          </mc:Choice>
+          <mc:Fallback>
+            <w:pict>
+              <v:line w14:anchorId="27AEE6D1" id="Straight Connector 1" o:spid="_x0000_s1026" style="position:absolute;z-index:251677696;visibility:visible;mso-wrap-style:square;mso-wrap-distance-left:9pt;mso-wrap-distance-top:0;mso-wrap-distance-right:9pt;mso-wrap-distance-bottom:0;mso-position-horizontal:right;mso-position-horizontal-relative:margin;mso-position-vertical:absolute;mso-position-vertical-relative:text" from="436.3pt,30.15pt" to="923.8pt,30.15pt" o:gfxdata="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" strokecolor="#4579b8 [3044]">
+                <w10:wrap anchorx="margin"/>
+              </v:line>
+            </w:pict>
+          </mc:Fallback>
+        </mc:AlternateContent>
+      </w:r>
+      <w:r>
+        <w:rPr>
           <w:rFonts w:cstheme="minorHAnsi"/>
           <w:lang w:val="en-US"/>
         </w:rPr>
@@ -2863,6 +4362,529 @@
         </w:rPr>
         <w:t xml:space="preserve"> will Sarah get if she has $3?</w:t>
       </w:r>
+      <w:r>
+        <w:rPr>
+          <w:rFonts w:cstheme="minorHAnsi"/>
+          <w:lang w:val="en-US"/>
+        </w:rPr>
+        <w:br/>
+      </w:r>
+      <w:r>
+        <w:rPr>
+          <w:b/>
+          <w:bCs/>
+          <w:lang w:val="en-US"/>
+        </w:rPr>
+        <w:t>Question:</w:t>
+      </w:r>
+      <w:r>
+        <w:rPr>
+          <w:lang w:val="en-US"/>
+        </w:rPr>
+        <w:t xml:space="preserve"> </w:t>
+      </w:r>
+      <w:r>
+        <w:rPr>
+          <w:lang w:val="en-US"/>
+        </w:rPr>
+        <w:t>How much does it cost for pipe installation including joints needed?</w:t>
+      </w:r>
+      <w:r>
+        <w:rPr>
+          <w:lang w:val="en-US"/>
+        </w:rPr>
+        <w:br/>
+      </w:r>
+      <w:r>
+        <w:rPr>
+          <w:b/>
+          <w:bCs/>
+          <w:lang w:val="en-US"/>
+        </w:rPr>
+        <w:t>Output(s):</w:t>
+      </w:r>
+      <w:r>
+        <w:rPr>
+          <w:lang w:val="en-US"/>
+        </w:rPr>
+        <w:t xml:space="preserve"> </w:t>
+      </w:r>
+      <w:r>
+        <w:rPr>
+          <w:lang w:val="en-US"/>
+        </w:rPr>
+        <w:t>Total cost for plumbing job</w:t>
+      </w:r>
+      <w:r>
+        <w:rPr>
+          <w:lang w:val="en-US"/>
+        </w:rPr>
+        <w:br/>
+      </w:r>
+      <w:r>
+        <w:rPr>
+          <w:b/>
+          <w:bCs/>
+          <w:lang w:val="en-US"/>
+        </w:rPr>
+        <w:t>Input(s):</w:t>
+      </w:r>
+      <w:r>
+        <w:rPr>
+          <w:lang w:val="en-US"/>
+        </w:rPr>
+        <w:t xml:space="preserve"> </w:t>
+      </w:r>
+      <w:r>
+        <w:rPr>
+          <w:lang w:val="en-US"/>
+        </w:rPr>
+        <w:t>Number of meters of pipe, cost per meter of pipe installed, Number of joints,  cost per joint installed</w:t>
+      </w:r>
+      <w:r>
+        <w:rPr>
+          <w:lang w:val="en-US"/>
+        </w:rPr>
+        <w:br/>
+      </w:r>
+      <w:r>
+        <w:rPr>
+          <w:b/>
+          <w:bCs/>
+          <w:lang w:val="en-US"/>
+        </w:rPr>
+        <w:t>Processing:</w:t>
+      </w:r>
+      <w:r>
+        <w:rPr>
+          <w:b/>
+          <w:bCs/>
+          <w:lang w:val="en-US"/>
+        </w:rPr>
+        <w:t xml:space="preserve"> </w:t>
+      </w:r>
+      <w:r>
+        <w:rPr>
+          <w:lang w:val="en-US"/>
+        </w:rPr>
+        <w:t>Total cost of pipe, Total cost of joints</w:t>
+      </w:r>
+      <w:r>
+        <w:rPr>
+          <w:lang w:val="en-US"/>
+        </w:rPr>
+        <w:br/>
+      </w:r>
+      <w:r>
+        <w:rPr>
+          <w:b/>
+          <w:bCs/>
+          <w:lang w:val="en-US"/>
+        </w:rPr>
+        <w:t>Sample Calculation:</w:t>
+      </w:r>
+      <w:r>
+        <w:rPr>
+          <w:lang w:val="en-US"/>
+        </w:rPr>
+        <w:t xml:space="preserve"> </w:t>
+      </w:r>
+      <w:r>
+        <w:rPr>
+          <w:lang w:val="en-US"/>
+        </w:rPr>
+        <w:br/>
+        <w:t>Numbers of meters of pipe (12) x cost per meter of pipe installed ($1.25) = total cost of pipe ($15)</w:t>
+      </w:r>
+      <w:r>
+        <w:rPr>
+          <w:lang w:val="en-US"/>
+        </w:rPr>
+        <w:br/>
+        <w:t>Number of joints (4) x cost per joint ($0.9) installed = total cost of joints ($3.6)</w:t>
+      </w:r>
+      <w:r>
+        <w:rPr>
+          <w:lang w:val="en-US"/>
+        </w:rPr>
+        <w:br/>
+        <w:t>Total cost of pipe ($15) + total cost of joints ($3.6) = total cost for plumbing job ($18.6)</w:t>
+      </w:r>
+    </w:p>
+    <w:tbl>
+      <w:tblPr>
+        <w:tblStyle w:val="TableGrid"/>
+        <w:tblW w:w="0" w:type="auto"/>
+        <w:tblInd w:w="425" w:type="dxa"/>
+        <w:tblLook w:val="04A0" w:firstRow="1" w:lastRow="0" w:firstColumn="1" w:lastColumn="0" w:noHBand="0" w:noVBand="1"/>
+      </w:tblPr>
+      <w:tblGrid>
+        <w:gridCol w:w="1910"/>
+        <w:gridCol w:w="5220"/>
+        <w:gridCol w:w="2407"/>
+      </w:tblGrid>
+      <w:tr>
+        <w:tc>
+          <w:tcPr>
+            <w:tcW w:w="9537" w:type="dxa"/>
+            <w:gridSpan w:val="3"/>
+            <w:shd w:val="clear" w:color="auto" w:fill="17365D" w:themeFill="text2" w:themeFillShade="BF"/>
+          </w:tcPr>
+          <w:p>
+            <w:pPr>
+              <w:pStyle w:val="ListParagraph"/>
+              <w:ind w:left="0"/>
+              <w:contextualSpacing w:val="0"/>
+              <w:rPr>
+                <w:b/>
+                <w:bCs/>
+                <w:lang w:val="en-US"/>
+              </w:rPr>
+            </w:pPr>
+            <w:r>
+              <w:rPr>
+                <w:b/>
+                <w:bCs/>
+                <w:sz w:val="40"/>
+                <w:szCs w:val="40"/>
+                <w:lang w:val="en-US"/>
+              </w:rPr>
+              <w:t>IPO Chart</w:t>
+            </w:r>
+          </w:p>
+        </w:tc>
+      </w:tr>
+      <w:tr>
+        <w:tc>
+          <w:tcPr>
+            <w:tcW w:w="1910" w:type="dxa"/>
+          </w:tcPr>
+          <w:p>
+            <w:pPr>
+              <w:pStyle w:val="ListParagraph"/>
+              <w:ind w:left="0"/>
+              <w:contextualSpacing w:val="0"/>
+              <w:rPr>
+                <w:b/>
+                <w:bCs/>
+                <w:sz w:val="28"/>
+                <w:szCs w:val="28"/>
+                <w:lang w:val="en-US"/>
+              </w:rPr>
+            </w:pPr>
+            <w:r>
+              <w:rPr>
+                <w:b/>
+                <w:bCs/>
+                <w:sz w:val="28"/>
+                <w:szCs w:val="28"/>
+                <w:lang w:val="en-US"/>
+              </w:rPr>
+              <w:t>Input</w:t>
+            </w:r>
+          </w:p>
+        </w:tc>
+        <w:tc>
+          <w:tcPr>
+            <w:tcW w:w="5220" w:type="dxa"/>
+          </w:tcPr>
+          <w:p>
+            <w:pPr>
+              <w:pStyle w:val="ListParagraph"/>
+              <w:ind w:left="0"/>
+              <w:contextualSpacing w:val="0"/>
+              <w:rPr>
+                <w:b/>
+                <w:bCs/>
+                <w:sz w:val="28"/>
+                <w:szCs w:val="28"/>
+                <w:lang w:val="en-US"/>
+              </w:rPr>
+            </w:pPr>
+            <w:r>
+              <w:rPr>
+                <w:b/>
+                <w:bCs/>
+                <w:sz w:val="28"/>
+                <w:szCs w:val="28"/>
+                <w:lang w:val="en-US"/>
+              </w:rPr>
+              <w:t>Processing</w:t>
+            </w:r>
+          </w:p>
+        </w:tc>
+        <w:tc>
+          <w:tcPr>
+            <w:tcW w:w="2407" w:type="dxa"/>
+          </w:tcPr>
+          <w:p>
+            <w:pPr>
+              <w:pStyle w:val="ListParagraph"/>
+              <w:ind w:left="0"/>
+              <w:contextualSpacing w:val="0"/>
+              <w:rPr>
+                <w:b/>
+                <w:bCs/>
+                <w:sz w:val="28"/>
+                <w:szCs w:val="28"/>
+                <w:lang w:val="en-US"/>
+              </w:rPr>
+            </w:pPr>
+            <w:r>
+              <w:rPr>
+                <w:b/>
+                <w:bCs/>
+                <w:sz w:val="28"/>
+                <w:szCs w:val="28"/>
+                <w:lang w:val="en-US"/>
+              </w:rPr>
+              <w:t>Output</w:t>
+            </w:r>
+          </w:p>
+        </w:tc>
+      </w:tr>
+      <w:tr>
+        <w:trPr>
+          <w:trHeight w:val="683"/>
+        </w:trPr>
+        <w:tc>
+          <w:tcPr>
+            <w:tcW w:w="1910" w:type="dxa"/>
+          </w:tcPr>
+          <w:p>
+            <w:pPr>
+              <w:pStyle w:val="ListParagraph"/>
+              <w:ind w:left="0"/>
+              <w:contextualSpacing w:val="0"/>
+              <w:rPr>
+                <w:lang w:val="en-US"/>
+              </w:rPr>
+            </w:pPr>
+            <w:r>
+              <w:rPr>
+                <w:lang w:val="en-US"/>
+              </w:rPr>
+              <w:t>Number of meters of pipe</w:t>
+            </w:r>
+          </w:p>
+        </w:tc>
+        <w:tc>
+          <w:tcPr>
+            <w:tcW w:w="5220" w:type="dxa"/>
+          </w:tcPr>
+          <w:p>
+            <w:pPr>
+              <w:pStyle w:val="ListParagraph"/>
+              <w:ind w:left="0"/>
+              <w:contextualSpacing w:val="0"/>
+              <w:rPr>
+                <w:lang w:val="en-US"/>
+              </w:rPr>
+            </w:pPr>
+            <w:r>
+              <w:rPr>
+                <w:b/>
+                <w:bCs/>
+                <w:lang w:val="en-US"/>
+              </w:rPr>
+              <w:t>Processing Items:</w:t>
+            </w:r>
+            <w:r>
+              <w:rPr>
+                <w:lang w:val="en-US"/>
+              </w:rPr>
+              <w:t xml:space="preserve"> Total cost of pipe, Total cost of joints</w:t>
+            </w:r>
+          </w:p>
+        </w:tc>
+        <w:tc>
+          <w:tcPr>
+            <w:tcW w:w="2407" w:type="dxa"/>
+          </w:tcPr>
+          <w:p>
+            <w:pPr>
+              <w:pStyle w:val="ListParagraph"/>
+              <w:ind w:left="0"/>
+              <w:contextualSpacing w:val="0"/>
+              <w:rPr>
+                <w:lang w:val="en-US"/>
+              </w:rPr>
+            </w:pPr>
+            <w:r>
+              <w:rPr>
+                <w:lang w:val="en-US"/>
+              </w:rPr>
+              <w:t>Total cost for plumbing job</w:t>
+            </w:r>
+          </w:p>
+        </w:tc>
+      </w:tr>
+      <w:tr>
+        <w:trPr>
+          <w:trHeight w:val="878"/>
+        </w:trPr>
+        <w:tc>
+          <w:tcPr>
+            <w:tcW w:w="1910" w:type="dxa"/>
+          </w:tcPr>
+          <w:p>
+            <w:pPr>
+              <w:pStyle w:val="ListParagraph"/>
+              <w:ind w:left="0"/>
+              <w:contextualSpacing w:val="0"/>
+              <w:rPr>
+                <w:lang w:val="en-US"/>
+              </w:rPr>
+            </w:pPr>
+            <w:r>
+              <w:rPr>
+                <w:lang w:val="en-US"/>
+              </w:rPr>
+              <w:t>Cost per meter of pipe installed</w:t>
+            </w:r>
+          </w:p>
+        </w:tc>
+        <w:tc>
+          <w:tcPr>
+            <w:tcW w:w="5220" w:type="dxa"/>
+            <w:vMerge w:val="restart"/>
+          </w:tcPr>
+          <w:p>
+            <w:pPr>
+              <w:pStyle w:val="ListParagraph"/>
+              <w:ind w:left="0"/>
+              <w:contextualSpacing w:val="0"/>
+              <w:rPr>
+                <w:lang w:val="en-US"/>
+              </w:rPr>
+            </w:pPr>
+            <w:r>
+              <w:rPr>
+                <w:lang w:val="en-US"/>
+              </w:rPr>
+              <w:t>Algorithm:</w:t>
+            </w:r>
+            <w:r>
+              <w:rPr>
+                <w:lang w:val="en-US"/>
+              </w:rPr>
+              <w:br/>
+              <w:t>Enter the number of meters of pipe, cost per meter of pipe installed, number of joints, cost per joint installed</w:t>
+            </w:r>
+            <w:r>
+              <w:rPr>
+                <w:lang w:val="en-US"/>
+              </w:rPr>
+              <w:br/>
+            </w:r>
+          </w:p>
+          <w:p>
+            <w:pPr>
+              <w:pStyle w:val="ListParagraph"/>
+              <w:ind w:left="0"/>
+              <w:contextualSpacing w:val="0"/>
+              <w:rPr>
+                <w:lang w:val="en-US"/>
+              </w:rPr>
+            </w:pPr>
+            <w:r>
+              <w:rPr>
+                <w:lang w:val="en-US"/>
+              </w:rPr>
+              <w:t>Calculate the Total cost of pipe by multiplying n</w:t>
+            </w:r>
+            <w:r>
+              <w:rPr>
+                <w:lang w:val="en-US"/>
+              </w:rPr>
+              <w:t>umber of meters of pipe</w:t>
+            </w:r>
+            <w:r>
+              <w:rPr>
+                <w:lang w:val="en-US"/>
+              </w:rPr>
+              <w:t xml:space="preserve"> with the cost per meter of pipe installed</w:t>
+            </w:r>
+            <w:r>
+              <w:rPr>
+                <w:lang w:val="en-US"/>
+              </w:rPr>
+              <w:br/>
+            </w:r>
+            <w:r>
+              <w:rPr>
+                <w:lang w:val="en-US"/>
+              </w:rPr>
+              <w:br/>
+              <w:t>Calculate the total cost of joints by multiplying number of joints with cost per joint installed</w:t>
+            </w:r>
+            <w:r>
+              <w:rPr>
+                <w:lang w:val="en-US"/>
+              </w:rPr>
+              <w:br/>
+            </w:r>
+            <w:r>
+              <w:rPr>
+                <w:lang w:val="en-US"/>
+              </w:rPr>
+              <w:br/>
+              <w:t>Add the total cost of pipe and total cost of joints to get the total cost for plumbing job</w:t>
+            </w:r>
+            <w:r>
+              <w:rPr>
+                <w:lang w:val="en-US"/>
+              </w:rPr>
+              <w:br/>
+            </w:r>
+          </w:p>
+          <w:p>
+            <w:pPr>
+              <w:pStyle w:val="ListParagraph"/>
+              <w:ind w:left="0"/>
+              <w:contextualSpacing w:val="0"/>
+              <w:rPr>
+                <w:lang w:val="en-US"/>
+              </w:rPr>
+            </w:pPr>
+            <w:r>
+              <w:rPr>
+                <w:lang w:val="en-US"/>
+              </w:rPr>
+              <w:t>Display the total cost for plumbing job</w:t>
+            </w:r>
+            <w:r>
+              <w:rPr>
+                <w:lang w:val="en-US"/>
+              </w:rPr>
+              <w:br/>
+            </w:r>
+          </w:p>
+        </w:tc>
+        <w:tc>
+          <w:tcPr>
+            <w:tcW w:w="2407" w:type="dxa"/>
+            <w:vMerge w:val="restart"/>
+          </w:tcPr>
+          <w:p>
+            <w:pPr>
+              <w:pStyle w:val="ListParagraph"/>
+              <w:ind w:left="0"/>
+              <w:contextualSpacing w:val="0"/>
+              <w:rPr>
+                <w:lang w:val="en-US"/>
+              </w:rPr>
+            </w:pPr>
+          </w:p>
+        </w:tc>
+      </w:tr>
+    </w:tbl>
+    <w:p>
+      <w:pPr>
+        <w:rPr>
+          <w:lang w:val="en-US"/>
+        </w:rPr>
+      </w:pPr>
     </w:p>
     <w:p>
       <w:pPr>
@@ -2879,6 +4901,70 @@
       </w:pPr>
       <w:r>
         <w:rPr>
+          <w:noProof/>
+          <w:lang w:val="en-US"/>
+        </w:rPr>
+        <mc:AlternateContent>
+          <mc:Choice Requires="wps">
+            <w:drawing>
+              <wp:anchor distT="0" distB="0" distL="114300" distR="114300" simplePos="0" relativeHeight="251675648" behindDoc="0" locked="0" layoutInCell="1" allowOverlap="1" wp14:anchorId="69452BC5" wp14:editId="4BAA3AA8">
+                <wp:simplePos x="0" y="0"/>
+                <wp:positionH relativeFrom="margin">
+                  <wp:align>right</wp:align>
+                </wp:positionH>
+                <wp:positionV relativeFrom="paragraph">
+                  <wp:posOffset>568960</wp:posOffset>
+                </wp:positionV>
+                <wp:extent cx="6191250" cy="0"/>
+                <wp:effectExtent l="0" t="0" r="0" b="0"/>
+                <wp:wrapNone/>
+                <wp:docPr id="1017841281" name="Straight Connector 1"/>
+                <wp:cNvGraphicFramePr/>
+                <a:graphic xmlns:a="http://schemas.openxmlformats.org/drawingml/2006/main">
+                  <a:graphicData uri="http://schemas.microsoft.com/office/word/2010/wordprocessingShape">
+                    <wps:wsp>
+                      <wps:cNvCnPr/>
+                      <wps:spPr>
+                        <a:xfrm>
+                          <a:off x="0" y="0"/>
+                          <a:ext cx="6191250" cy="0"/>
+                        </a:xfrm>
+                        <a:prstGeom prst="line">
+                          <a:avLst/>
+                        </a:prstGeom>
+                      </wps:spPr>
+                      <wps:style>
+                        <a:lnRef idx="1">
+                          <a:schemeClr val="accent1"/>
+                        </a:lnRef>
+                        <a:fillRef idx="0">
+                          <a:schemeClr val="accent1"/>
+                        </a:fillRef>
+                        <a:effectRef idx="0">
+                          <a:schemeClr val="accent1"/>
+                        </a:effectRef>
+                        <a:fontRef idx="minor">
+                          <a:schemeClr val="tx1"/>
+                        </a:fontRef>
+                      </wps:style>
+                      <wps:bodyPr/>
+                    </wps:wsp>
+                  </a:graphicData>
+                </a:graphic>
+              </wp:anchor>
+            </w:drawing>
+          </mc:Choice>
+          <mc:Fallback>
+            <w:pict>
+              <v:line w14:anchorId="49F31399" id="Straight Connector 1" o:spid="_x0000_s1026" style="position:absolute;z-index:251675648;visibility:visible;mso-wrap-style:square;mso-wrap-distance-left:9pt;mso-wrap-distance-top:0;mso-wrap-distance-right:9pt;mso-wrap-distance-bottom:0;mso-position-horizontal:right;mso-position-horizontal-relative:margin;mso-position-vertical:absolute;mso-position-vertical-relative:text" from="436.3pt,44.8pt" to="923.8pt,44.8pt" o:gfxdata="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" strokecolor="#4579b8 [3044]">
+                <w10:wrap anchorx="margin"/>
+              </v:line>
+            </w:pict>
+          </mc:Fallback>
+        </mc:AlternateContent>
+      </w:r>
+      <w:r>
+        <w:rPr>
           <w:lang w:val="en-US"/>
         </w:rPr>
         <w:t xml:space="preserve">Jake’s Towing Services works out of the Markham/Finch </w:t>
@@ -2948,6 +5034,100 @@
           <w:lang w:val="en-US"/>
         </w:rPr>
         <w:t xml:space="preserve"> from Morningside/Ellesmere to McCowan/Sheppard?</w:t>
+      </w:r>
+      <w:r>
+        <w:rPr>
+          <w:lang w:val="en-US"/>
+        </w:rPr>
+        <w:br/>
+      </w:r>
+      <w:r>
+        <w:rPr>
+          <w:b/>
+          <w:bCs/>
+          <w:lang w:val="en-US"/>
+        </w:rPr>
+        <w:t>Question:</w:t>
+      </w:r>
+      <w:r>
+        <w:rPr>
+          <w:lang w:val="en-US"/>
+        </w:rPr>
+        <w:t xml:space="preserve"> </w:t>
+      </w:r>
+      <w:r>
+        <w:rPr>
+          <w:lang w:val="en-US"/>
+        </w:rPr>
+        <w:t xml:space="preserve">What is </w:t>
+      </w:r>
+      <w:r>
+        <w:rPr>
+          <w:lang w:val="en-US"/>
+        </w:rPr>
+        <w:t xml:space="preserve">the cost of towing a car </w:t>
+      </w:r>
+      <w:r>
+        <w:rPr>
+          <w:lang w:val="en-US"/>
+        </w:rPr>
+        <w:t xml:space="preserve">from </w:t>
+      </w:r>
+      <w:r>
+        <w:rPr>
+          <w:lang w:val="en-US"/>
+        </w:rPr>
+        <w:t>Morningside/Ellesmere to McCowan/Sheppard?</w:t>
+      </w:r>
+      <w:r>
+        <w:rPr>
+          <w:lang w:val="en-US"/>
+        </w:rPr>
+        <w:br/>
+      </w:r>
+      <w:r>
+        <w:rPr>
+          <w:b/>
+          <w:bCs/>
+          <w:lang w:val="en-US"/>
+        </w:rPr>
+        <w:t>Cannot be answered due to insufficient information.</w:t>
+      </w:r>
+      <w:r>
+        <w:rPr>
+          <w:lang w:val="en-US"/>
+        </w:rPr>
+        <w:t xml:space="preserve"> Specifically, </w:t>
+      </w:r>
+      <w:r>
+        <w:rPr>
+          <w:lang w:val="en-US"/>
+        </w:rPr>
+        <w:t xml:space="preserve">how far the distance between </w:t>
+      </w:r>
+      <w:r>
+        <w:rPr>
+          <w:lang w:val="en-US"/>
+        </w:rPr>
+        <w:t xml:space="preserve">Morningside/Ellesmere </w:t>
+      </w:r>
+      <w:r>
+        <w:rPr>
+          <w:lang w:val="en-US"/>
+        </w:rPr>
+        <w:t xml:space="preserve">and </w:t>
+      </w:r>
+      <w:r>
+        <w:rPr>
+          <w:lang w:val="en-US"/>
+        </w:rPr>
+        <w:t>McCowan/Sheppard</w:t>
+      </w:r>
+      <w:r>
+        <w:rPr>
+          <w:lang w:val="en-US"/>
+        </w:rPr>
+        <w:t xml:space="preserve"> is.</w:t>
       </w:r>
     </w:p>
     <w:sectPr>

</xml_diff>